<commit_message>
personal library (ver-2) update-69
</commit_message>
<xml_diff>
--- a/resources/Design Software/AI and ML.docx
+++ b/resources/Design Software/AI and ML.docx
@@ -931,16 +931,8 @@
                 <w:rPr>
                   <w:rStyle w:val="Hyperlink"/>
                 </w:rPr>
-                <w:t xml:space="preserve">Knowledge Representation and Reasoning | Logic, Semantic Net, Frames </w:t>
-              </w:r>
-              <w:proofErr w:type="spellStart"/>
-              <w:r>
-                <w:rPr>
-                  <w:rStyle w:val="Hyperlink"/>
-                </w:rPr>
-                <w:t>Etc</w:t>
-              </w:r>
-              <w:proofErr w:type="spellEnd"/>
+                <w:t>Knowledge Representation and Reasoning | Logic, Semantic Net, Frames Etc</w:t>
+              </w:r>
             </w:hyperlink>
             <w:r>
               <w:t xml:space="preserve"> </w:t>
@@ -2570,33 +2562,11 @@
           </w:tcPr>
           <w:p>
             <w:hyperlink r:id="rId63" w:history="1">
-              <w:proofErr w:type="spellStart"/>
-              <w:r>
-                <w:rPr>
-                  <w:rStyle w:val="Hyperlink"/>
-                </w:rPr>
-                <w:t>kNN</w:t>
-              </w:r>
-              <w:proofErr w:type="spellEnd"/>
-              <w:r>
-                <w:rPr>
-                  <w:rStyle w:val="Hyperlink"/>
-                </w:rPr>
-                <w:t xml:space="preserve"> Classification with Real Life Example | Movie </w:t>
-              </w:r>
-              <w:proofErr w:type="spellStart"/>
-              <w:r>
-                <w:rPr>
-                  <w:rStyle w:val="Hyperlink"/>
-                </w:rPr>
-                <w:t>Imdb</w:t>
-              </w:r>
-              <w:proofErr w:type="spellEnd"/>
-              <w:r>
-                <w:rPr>
-                  <w:rStyle w:val="Hyperlink"/>
-                </w:rPr>
-                <w:t xml:space="preserve"> Example | Supervised Learning</w:t>
+              <w:r>
+                <w:rPr>
+                  <w:rStyle w:val="Hyperlink"/>
+                </w:rPr>
+                <w:t>kNN Classification with Real Life Example | Movie Imdb Example | Supervised Learning</w:t>
               </w:r>
             </w:hyperlink>
             <w:r>
@@ -3003,21 +2973,7 @@
                 <w:rPr>
                   <w:rStyle w:val="Hyperlink"/>
                 </w:rPr>
-                <w:t>K-</w:t>
-              </w:r>
-              <w:proofErr w:type="spellStart"/>
-              <w:r>
-                <w:rPr>
-                  <w:rStyle w:val="Hyperlink"/>
-                </w:rPr>
-                <w:t>medoids</w:t>
-              </w:r>
-              <w:proofErr w:type="spellEnd"/>
-              <w:r>
-                <w:rPr>
-                  <w:rStyle w:val="Hyperlink"/>
-                </w:rPr>
-                <w:t xml:space="preserve"> Clustering with Numerical Example</w:t>
+                <w:t>K-medoids Clustering with Numerical Example</w:t>
               </w:r>
             </w:hyperlink>
             <w:r>
@@ -3095,19 +3051,11 @@
           </w:tcPr>
           <w:p>
             <w:hyperlink r:id="rId75" w:history="1">
-              <w:proofErr w:type="spellStart"/>
-              <w:r>
-                <w:rPr>
-                  <w:rStyle w:val="Hyperlink"/>
-                </w:rPr>
-                <w:t>kNN</w:t>
-              </w:r>
-              <w:proofErr w:type="spellEnd"/>
-              <w:r>
-                <w:rPr>
-                  <w:rStyle w:val="Hyperlink"/>
-                </w:rPr>
-                <w:t xml:space="preserve"> for Classified and Regression with Easiest Explanation</w:t>
+              <w:r>
+                <w:rPr>
+                  <w:rStyle w:val="Hyperlink"/>
+                </w:rPr>
+                <w:t>kNN for Classified and Regression with Easiest Explanation</w:t>
               </w:r>
             </w:hyperlink>
             <w:r>
@@ -3551,19 +3499,11 @@
           </w:tcPr>
           <w:p>
             <w:hyperlink r:id="rId86" w:history="1">
-              <w:proofErr w:type="spellStart"/>
-              <w:r>
-                <w:rPr>
-                  <w:rStyle w:val="Hyperlink"/>
-                </w:rPr>
-                <w:t>kNN</w:t>
-              </w:r>
-              <w:proofErr w:type="spellEnd"/>
-              <w:r>
-                <w:rPr>
-                  <w:rStyle w:val="Hyperlink"/>
-                </w:rPr>
-                <w:t xml:space="preserve"> (k Nearest Neighbor) Numerical Examples | Supervised Learning</w:t>
+              <w:r>
+                <w:rPr>
+                  <w:rStyle w:val="Hyperlink"/>
+                </w:rPr>
+                <w:t>kNN (k Nearest Neighbor) Numerical Examples | Supervised Learning</w:t>
               </w:r>
             </w:hyperlink>
             <w:r>
@@ -3805,19 +3745,11 @@
           </w:tcPr>
           <w:p>
             <w:hyperlink r:id="rId92" w:history="1">
-              <w:proofErr w:type="spellStart"/>
-              <w:r>
-                <w:rPr>
-                  <w:rStyle w:val="Hyperlink"/>
-                </w:rPr>
-                <w:t>kNN</w:t>
-              </w:r>
-              <w:proofErr w:type="spellEnd"/>
-              <w:r>
-                <w:rPr>
-                  <w:rStyle w:val="Hyperlink"/>
-                </w:rPr>
-                <w:t xml:space="preserve"> Imputation with Examples | Data Preprocessing and Data Clearing</w:t>
+              <w:r>
+                <w:rPr>
+                  <w:rStyle w:val="Hyperlink"/>
+                </w:rPr>
+                <w:t>kNN Imputation with Examples | Data Preprocessing and Data Clearing</w:t>
               </w:r>
             </w:hyperlink>
             <w:r>
@@ -3901,75 +3833,6 @@
             </w:hyperlink>
             <w:r>
               <w:t xml:space="preserve"> </w:t>
-            </w:r>
-          </w:p>
-        </w:tc>
-      </w:tr>
-    </w:tbl>
-    <w:p/>
-    <w:p/>
-    <w:p/>
-    <w:p/>
-    <w:p/>
-    <w:p/>
-    <w:p/>
-    <w:p/>
-    <w:p/>
-    <w:p/>
-    <w:p/>
-    <w:p/>
-    <w:p>
-      <w:bookmarkStart w:id="0" w:name="_GoBack"/>
-      <w:bookmarkEnd w:id="0"/>
-    </w:p>
-    <w:p/>
-    <w:tbl>
-      <w:tblPr>
-        <w:tblStyle w:val="TableGrid"/>
-        <w:tblW w:w="5000" w:type="pct"/>
-        <w:tblBorders>
-          <w:top w:val="single" w:sz="4" w:space="0" w:color="D9D9D9" w:themeColor="background1" w:themeShade="D9"/>
-          <w:left w:val="single" w:sz="4" w:space="0" w:color="D9D9D9" w:themeColor="background1" w:themeShade="D9"/>
-          <w:bottom w:val="single" w:sz="4" w:space="0" w:color="D9D9D9" w:themeColor="background1" w:themeShade="D9"/>
-          <w:right w:val="single" w:sz="4" w:space="0" w:color="D9D9D9" w:themeColor="background1" w:themeShade="D9"/>
-          <w:insideH w:val="single" w:sz="4" w:space="0" w:color="D9D9D9" w:themeColor="background1" w:themeShade="D9"/>
-          <w:insideV w:val="single" w:sz="4" w:space="0" w:color="D9D9D9" w:themeColor="background1" w:themeShade="D9"/>
-        </w:tblBorders>
-        <w:tblLook w:val="04A0" w:firstRow="1" w:lastRow="0" w:firstColumn="1" w:lastColumn="0" w:noHBand="0" w:noVBand="1"/>
-      </w:tblPr>
-      <w:tblGrid>
-        <w:gridCol w:w="1295"/>
-        <w:gridCol w:w="9482"/>
-        <w:gridCol w:w="13"/>
-      </w:tblGrid>
-      <w:tr>
-        <w:trPr>
-          <w:gridAfter w:val="1"/>
-          <w:wAfter w:w="6" w:type="pct"/>
-          <w:trHeight w:val="586"/>
-        </w:trPr>
-        <w:tc>
-          <w:tcPr>
-            <w:tcW w:w="4994" w:type="pct"/>
-            <w:gridSpan w:val="2"/>
-            <w:shd w:val="clear" w:color="auto" w:fill="002060"/>
-            <w:vAlign w:val="center"/>
-          </w:tcPr>
-          <w:p>
-            <w:pPr>
-              <w:jc w:val="center"/>
-              <w:rPr>
-                <w:sz w:val="32"/>
-                <w:szCs w:val="32"/>
-              </w:rPr>
-            </w:pPr>
-            <w:r>
-              <w:rPr>
-                <w:sz w:val="32"/>
-                <w:szCs w:val="32"/>
-              </w:rPr>
-              <w:lastRenderedPageBreak/>
-              <w:t>Machine Learning</w:t>
             </w:r>
           </w:p>
         </w:tc>
@@ -4004,8 +3867,10 @@
                 <w:b/>
                 <w:bCs/>
               </w:rPr>
-              <w:t>: 01</w:t>
-            </w:r>
+              <w:t>: 02</w:t>
+            </w:r>
+            <w:bookmarkStart w:id="0" w:name="_GoBack"/>
+            <w:bookmarkEnd w:id="0"/>
           </w:p>
         </w:tc>
         <w:tc>
@@ -4097,9 +3962,14 @@
             <w:vAlign w:val="center"/>
           </w:tcPr>
           <w:p>
-            <w:r>
-              <w:t>Introduction to Artificial Intelligence (AI)</w:t>
-            </w:r>
+            <w:hyperlink r:id="rId96" w:history="1">
+              <w:r>
+                <w:rPr>
+                  <w:rStyle w:val="Hyperlink"/>
+                </w:rPr>
+                <w:t>Introduction to Artificial Intelligence (AI)</w:t>
+              </w:r>
+            </w:hyperlink>
           </w:p>
         </w:tc>
       </w:tr>
@@ -4130,8 +4000,16 @@
             <w:vAlign w:val="center"/>
           </w:tcPr>
           <w:p>
-            <w:r>
-              <w:t xml:space="preserve">Use AI Tools to Boost Productivity </w:t>
+            <w:hyperlink r:id="rId97" w:history="1">
+              <w:r>
+                <w:rPr>
+                  <w:rStyle w:val="Hyperlink"/>
+                </w:rPr>
+                <w:t>Use AI Tools to Boost Productivity</w:t>
+              </w:r>
+            </w:hyperlink>
+            <w:r>
+              <w:t xml:space="preserve"> </w:t>
             </w:r>
           </w:p>
         </w:tc>
@@ -4163,8 +4041,16 @@
             <w:vAlign w:val="center"/>
           </w:tcPr>
           <w:p>
-            <w:r>
-              <w:t xml:space="preserve">Discover Prompt Engineering </w:t>
+            <w:hyperlink r:id="rId98" w:history="1">
+              <w:r>
+                <w:rPr>
+                  <w:rStyle w:val="Hyperlink"/>
+                </w:rPr>
+                <w:t>Discover Prompt Engineering</w:t>
+              </w:r>
+            </w:hyperlink>
+            <w:r>
+              <w:t xml:space="preserve"> </w:t>
             </w:r>
           </w:p>
         </w:tc>
@@ -4196,8 +4082,16 @@
             <w:vAlign w:val="center"/>
           </w:tcPr>
           <w:p>
-            <w:r>
-              <w:t xml:space="preserve">Practice Using AI Responsibly </w:t>
+            <w:hyperlink r:id="rId99" w:history="1">
+              <w:r>
+                <w:rPr>
+                  <w:rStyle w:val="Hyperlink"/>
+                </w:rPr>
+                <w:t>Practice Using AI Responsibly</w:t>
+              </w:r>
+            </w:hyperlink>
+            <w:r>
+              <w:t xml:space="preserve"> </w:t>
             </w:r>
           </w:p>
         </w:tc>
@@ -4229,8 +4123,16 @@
             <w:vAlign w:val="center"/>
           </w:tcPr>
           <w:p>
-            <w:r>
-              <w:t xml:space="preserve">How to Stay Ahead of the AI Curve </w:t>
+            <w:hyperlink r:id="rId100" w:history="1">
+              <w:r>
+                <w:rPr>
+                  <w:rStyle w:val="Hyperlink"/>
+                </w:rPr>
+                <w:t>How to Stay Ahead of the AI Curve</w:t>
+              </w:r>
+            </w:hyperlink>
+            <w:r>
+              <w:t xml:space="preserve"> </w:t>
             </w:r>
           </w:p>
         </w:tc>
@@ -4262,9 +4164,14 @@
             <w:vAlign w:val="center"/>
           </w:tcPr>
           <w:p>
-            <w:r>
-              <w:t>What is A Standalone AI Tool</w:t>
-            </w:r>
+            <w:hyperlink r:id="rId101" w:history="1">
+              <w:r>
+                <w:rPr>
+                  <w:rStyle w:val="Hyperlink"/>
+                </w:rPr>
+                <w:t>What is A Standalone AI Tool</w:t>
+              </w:r>
+            </w:hyperlink>
           </w:p>
         </w:tc>
       </w:tr>
@@ -4295,8 +4202,16 @@
             <w:vAlign w:val="center"/>
           </w:tcPr>
           <w:p>
-            <w:r>
-              <w:t xml:space="preserve">What is An AI Integrated Feature </w:t>
+            <w:hyperlink r:id="rId102" w:history="1">
+              <w:r>
+                <w:rPr>
+                  <w:rStyle w:val="Hyperlink"/>
+                </w:rPr>
+                <w:t>What is An AI Integrated Feature</w:t>
+              </w:r>
+            </w:hyperlink>
+            <w:r>
+              <w:t xml:space="preserve"> </w:t>
             </w:r>
           </w:p>
         </w:tc>
@@ -4328,8 +4243,16 @@
             <w:vAlign w:val="center"/>
           </w:tcPr>
           <w:p>
-            <w:r>
-              <w:t xml:space="preserve">What are Custom AI Solutions  </w:t>
+            <w:hyperlink r:id="rId103" w:history="1">
+              <w:r>
+                <w:rPr>
+                  <w:rStyle w:val="Hyperlink"/>
+                </w:rPr>
+                <w:t xml:space="preserve">What are Custom AI Solutions </w:t>
+              </w:r>
+            </w:hyperlink>
+            <w:r>
+              <w:t xml:space="preserve"> </w:t>
             </w:r>
           </w:p>
         </w:tc>
@@ -4361,8 +4284,16 @@
             <w:vAlign w:val="center"/>
           </w:tcPr>
           <w:p>
-            <w:r>
-              <w:t xml:space="preserve">What is A Prompt in AI </w:t>
+            <w:hyperlink r:id="rId104" w:history="1">
+              <w:r>
+                <w:rPr>
+                  <w:rStyle w:val="Hyperlink"/>
+                </w:rPr>
+                <w:t>What is A Prompt in AI</w:t>
+              </w:r>
+            </w:hyperlink>
+            <w:r>
+              <w:t xml:space="preserve"> </w:t>
             </w:r>
           </w:p>
         </w:tc>
@@ -4394,8 +4325,16 @@
             <w:vAlign w:val="center"/>
           </w:tcPr>
           <w:p>
-            <w:r>
-              <w:t xml:space="preserve">What is Responsible AI </w:t>
+            <w:hyperlink r:id="rId105" w:history="1">
+              <w:r>
+                <w:rPr>
+                  <w:rStyle w:val="Hyperlink"/>
+                </w:rPr>
+                <w:t>What is Responsible AI</w:t>
+              </w:r>
+            </w:hyperlink>
+            <w:r>
+              <w:t xml:space="preserve"> </w:t>
             </w:r>
           </w:p>
         </w:tc>
@@ -4427,1715 +4366,2413 @@
             <w:vAlign w:val="center"/>
           </w:tcPr>
           <w:p>
-            <w:r>
-              <w:t xml:space="preserve">Why You Should Stay Up to Date with AI </w:t>
-            </w:r>
-          </w:p>
-        </w:tc>
-      </w:tr>
-      <w:tr>
-        <w:trPr>
-          <w:trHeight w:val="288"/>
-        </w:trPr>
-        <w:tc>
-          <w:tcPr>
-            <w:tcW w:w="600" w:type="pct"/>
-            <w:shd w:val="clear" w:color="auto" w:fill="E7E6E6" w:themeFill="background2"/>
-            <w:vAlign w:val="center"/>
-          </w:tcPr>
-          <w:p>
-            <w:pPr>
-              <w:jc w:val="center"/>
-            </w:pPr>
-          </w:p>
-        </w:tc>
-        <w:tc>
-          <w:tcPr>
-            <w:tcW w:w="4400" w:type="pct"/>
-            <w:gridSpan w:val="2"/>
-            <w:shd w:val="clear" w:color="auto" w:fill="E7E6E6" w:themeFill="background2"/>
-            <w:vAlign w:val="center"/>
-          </w:tcPr>
-          <w:p>
-            <w:r>
-              <w:t xml:space="preserve">What Are AI Models </w:t>
-            </w:r>
-          </w:p>
-        </w:tc>
-      </w:tr>
-      <w:tr>
-        <w:trPr>
-          <w:trHeight w:val="288"/>
-        </w:trPr>
-        <w:tc>
-          <w:tcPr>
-            <w:tcW w:w="600" w:type="pct"/>
-            <w:shd w:val="clear" w:color="auto" w:fill="E7E6E6" w:themeFill="background2"/>
-            <w:vAlign w:val="center"/>
-          </w:tcPr>
-          <w:p>
-            <w:pPr>
-              <w:jc w:val="center"/>
-            </w:pPr>
-          </w:p>
-        </w:tc>
-        <w:tc>
-          <w:tcPr>
-            <w:tcW w:w="4400" w:type="pct"/>
-            <w:gridSpan w:val="2"/>
-            <w:shd w:val="clear" w:color="auto" w:fill="E7E6E6" w:themeFill="background2"/>
-            <w:vAlign w:val="center"/>
-          </w:tcPr>
-          <w:p>
-            <w:r>
-              <w:t xml:space="preserve">What is Prompt Engineering in AI </w:t>
-            </w:r>
-          </w:p>
-        </w:tc>
-      </w:tr>
-      <w:tr>
-        <w:trPr>
-          <w:trHeight w:val="288"/>
-        </w:trPr>
-        <w:tc>
-          <w:tcPr>
-            <w:tcW w:w="600" w:type="pct"/>
-            <w:shd w:val="clear" w:color="auto" w:fill="E7E6E6" w:themeFill="background2"/>
-            <w:vAlign w:val="center"/>
-          </w:tcPr>
-          <w:p>
-            <w:pPr>
-              <w:jc w:val="center"/>
-            </w:pPr>
-          </w:p>
-        </w:tc>
-        <w:tc>
-          <w:tcPr>
-            <w:tcW w:w="4400" w:type="pct"/>
-            <w:gridSpan w:val="2"/>
-            <w:shd w:val="clear" w:color="auto" w:fill="E7E6E6" w:themeFill="background2"/>
-            <w:vAlign w:val="center"/>
-          </w:tcPr>
-          <w:p>
-            <w:r>
-              <w:t xml:space="preserve">Who Are AI Users </w:t>
-            </w:r>
-          </w:p>
-        </w:tc>
-      </w:tr>
-      <w:tr>
-        <w:trPr>
-          <w:trHeight w:val="288"/>
-        </w:trPr>
-        <w:tc>
-          <w:tcPr>
-            <w:tcW w:w="600" w:type="pct"/>
-            <w:shd w:val="clear" w:color="auto" w:fill="E7E6E6" w:themeFill="background2"/>
-            <w:vAlign w:val="center"/>
-          </w:tcPr>
-          <w:p>
-            <w:pPr>
-              <w:jc w:val="center"/>
-            </w:pPr>
-          </w:p>
-        </w:tc>
-        <w:tc>
-          <w:tcPr>
-            <w:tcW w:w="4400" w:type="pct"/>
-            <w:gridSpan w:val="2"/>
-            <w:shd w:val="clear" w:color="auto" w:fill="E7E6E6" w:themeFill="background2"/>
-            <w:vAlign w:val="center"/>
-          </w:tcPr>
-          <w:p>
-            <w:r>
-              <w:t xml:space="preserve">How AI Tools Can Help with You Work </w:t>
-            </w:r>
-          </w:p>
-        </w:tc>
-      </w:tr>
-      <w:tr>
-        <w:trPr>
-          <w:trHeight w:val="288"/>
-        </w:trPr>
-        <w:tc>
-          <w:tcPr>
-            <w:tcW w:w="600" w:type="pct"/>
-            <w:shd w:val="clear" w:color="auto" w:fill="E7E6E6" w:themeFill="background2"/>
-            <w:vAlign w:val="center"/>
-          </w:tcPr>
-          <w:p>
-            <w:pPr>
-              <w:jc w:val="center"/>
-            </w:pPr>
-          </w:p>
-        </w:tc>
-        <w:tc>
-          <w:tcPr>
-            <w:tcW w:w="4400" w:type="pct"/>
-            <w:gridSpan w:val="2"/>
-            <w:shd w:val="clear" w:color="auto" w:fill="E7E6E6" w:themeFill="background2"/>
-            <w:vAlign w:val="center"/>
-          </w:tcPr>
-          <w:p>
-            <w:r>
-              <w:t xml:space="preserve">What is The Human in The Loop Approach to AI </w:t>
-            </w:r>
-          </w:p>
-        </w:tc>
-      </w:tr>
-      <w:tr>
-        <w:trPr>
-          <w:trHeight w:val="288"/>
-        </w:trPr>
-        <w:tc>
-          <w:tcPr>
-            <w:tcW w:w="600" w:type="pct"/>
-            <w:shd w:val="clear" w:color="auto" w:fill="E7E6E6" w:themeFill="background2"/>
-            <w:vAlign w:val="center"/>
-          </w:tcPr>
-          <w:p>
-            <w:pPr>
-              <w:jc w:val="center"/>
-            </w:pPr>
-          </w:p>
-        </w:tc>
-        <w:tc>
-          <w:tcPr>
-            <w:tcW w:w="4400" w:type="pct"/>
-            <w:gridSpan w:val="2"/>
-            <w:shd w:val="clear" w:color="auto" w:fill="E7E6E6" w:themeFill="background2"/>
-            <w:vAlign w:val="center"/>
-          </w:tcPr>
-          <w:p>
-            <w:r>
-              <w:t xml:space="preserve">What’s A LLM </w:t>
-            </w:r>
-          </w:p>
-        </w:tc>
-      </w:tr>
-      <w:tr>
-        <w:trPr>
-          <w:trHeight w:val="288"/>
-        </w:trPr>
-        <w:tc>
-          <w:tcPr>
-            <w:tcW w:w="600" w:type="pct"/>
-            <w:shd w:val="clear" w:color="auto" w:fill="E7E6E6" w:themeFill="background2"/>
-            <w:vAlign w:val="center"/>
-          </w:tcPr>
-          <w:p>
-            <w:pPr>
-              <w:jc w:val="center"/>
-            </w:pPr>
-          </w:p>
-        </w:tc>
-        <w:tc>
-          <w:tcPr>
-            <w:tcW w:w="4400" w:type="pct"/>
-            <w:gridSpan w:val="2"/>
-            <w:shd w:val="clear" w:color="auto" w:fill="E7E6E6" w:themeFill="background2"/>
-            <w:vAlign w:val="center"/>
-          </w:tcPr>
-          <w:p>
-            <w:r>
-              <w:t>What AI Can’t Do</w:t>
-            </w:r>
-          </w:p>
-        </w:tc>
-      </w:tr>
-      <w:tr>
-        <w:trPr>
-          <w:trHeight w:val="288"/>
-        </w:trPr>
-        <w:tc>
-          <w:tcPr>
-            <w:tcW w:w="600" w:type="pct"/>
-            <w:shd w:val="clear" w:color="auto" w:fill="E7E6E6" w:themeFill="background2"/>
-            <w:vAlign w:val="center"/>
-          </w:tcPr>
-          <w:p>
-            <w:pPr>
-              <w:jc w:val="center"/>
-            </w:pPr>
-          </w:p>
-        </w:tc>
-        <w:tc>
-          <w:tcPr>
-            <w:tcW w:w="4400" w:type="pct"/>
-            <w:gridSpan w:val="2"/>
-            <w:shd w:val="clear" w:color="auto" w:fill="E7E6E6" w:themeFill="background2"/>
-            <w:vAlign w:val="center"/>
-          </w:tcPr>
-          <w:p>
-            <w:r>
-              <w:t xml:space="preserve">The Capabilities and Limits of AI </w:t>
-            </w:r>
-          </w:p>
-        </w:tc>
-      </w:tr>
-      <w:tr>
-        <w:trPr>
-          <w:trHeight w:val="288"/>
-        </w:trPr>
-        <w:tc>
-          <w:tcPr>
-            <w:tcW w:w="600" w:type="pct"/>
-            <w:shd w:val="clear" w:color="auto" w:fill="E7E6E6" w:themeFill="background2"/>
-            <w:vAlign w:val="center"/>
-          </w:tcPr>
-          <w:p>
-            <w:pPr>
-              <w:jc w:val="center"/>
-            </w:pPr>
-          </w:p>
-        </w:tc>
-        <w:tc>
-          <w:tcPr>
-            <w:tcW w:w="4400" w:type="pct"/>
-            <w:gridSpan w:val="2"/>
-            <w:shd w:val="clear" w:color="auto" w:fill="E7E6E6" w:themeFill="background2"/>
-            <w:vAlign w:val="center"/>
-          </w:tcPr>
-          <w:p>
-            <w:r>
-              <w:t xml:space="preserve">What is Med </w:t>
-            </w:r>
-            <w:proofErr w:type="spellStart"/>
-            <w:r>
-              <w:t>PaLM</w:t>
-            </w:r>
-            <w:proofErr w:type="spellEnd"/>
-            <w:r>
-              <w:t xml:space="preserve"> in AI </w:t>
-            </w:r>
-          </w:p>
-        </w:tc>
-      </w:tr>
-      <w:tr>
-        <w:trPr>
-          <w:trHeight w:val="288"/>
-        </w:trPr>
-        <w:tc>
-          <w:tcPr>
-            <w:tcW w:w="600" w:type="pct"/>
-            <w:shd w:val="clear" w:color="auto" w:fill="E7E6E6" w:themeFill="background2"/>
-            <w:vAlign w:val="center"/>
-          </w:tcPr>
-          <w:p>
-            <w:pPr>
-              <w:jc w:val="center"/>
-            </w:pPr>
-          </w:p>
-        </w:tc>
-        <w:tc>
-          <w:tcPr>
-            <w:tcW w:w="4400" w:type="pct"/>
-            <w:gridSpan w:val="2"/>
-            <w:shd w:val="clear" w:color="auto" w:fill="E7E6E6" w:themeFill="background2"/>
-            <w:vAlign w:val="center"/>
-          </w:tcPr>
-          <w:p>
-            <w:r>
-              <w:t xml:space="preserve">What is AI </w:t>
-            </w:r>
-          </w:p>
-        </w:tc>
-      </w:tr>
-      <w:tr>
-        <w:trPr>
-          <w:trHeight w:val="288"/>
-        </w:trPr>
-        <w:tc>
-          <w:tcPr>
-            <w:tcW w:w="600" w:type="pct"/>
-            <w:shd w:val="clear" w:color="auto" w:fill="E7E6E6" w:themeFill="background2"/>
-            <w:vAlign w:val="center"/>
-          </w:tcPr>
-          <w:p>
-            <w:pPr>
-              <w:jc w:val="center"/>
-            </w:pPr>
-          </w:p>
-        </w:tc>
-        <w:tc>
-          <w:tcPr>
-            <w:tcW w:w="4400" w:type="pct"/>
-            <w:gridSpan w:val="2"/>
-            <w:shd w:val="clear" w:color="auto" w:fill="E7E6E6" w:themeFill="background2"/>
-            <w:vAlign w:val="center"/>
-          </w:tcPr>
-          <w:p>
-            <w:r>
-              <w:t xml:space="preserve">What is Knowledge Cutoff in AI </w:t>
-            </w:r>
-          </w:p>
-        </w:tc>
-      </w:tr>
-      <w:tr>
-        <w:trPr>
-          <w:trHeight w:val="288"/>
-        </w:trPr>
-        <w:tc>
-          <w:tcPr>
-            <w:tcW w:w="600" w:type="pct"/>
-            <w:shd w:val="clear" w:color="auto" w:fill="E7E6E6" w:themeFill="background2"/>
-            <w:vAlign w:val="center"/>
-          </w:tcPr>
-          <w:p>
-            <w:pPr>
-              <w:jc w:val="center"/>
-            </w:pPr>
-          </w:p>
-        </w:tc>
-        <w:tc>
-          <w:tcPr>
-            <w:tcW w:w="4400" w:type="pct"/>
-            <w:gridSpan w:val="2"/>
-            <w:shd w:val="clear" w:color="auto" w:fill="E7E6E6" w:themeFill="background2"/>
-            <w:vAlign w:val="center"/>
-          </w:tcPr>
-          <w:p>
-            <w:r>
-              <w:t xml:space="preserve">How Can AI Predict the Future </w:t>
-            </w:r>
-          </w:p>
-        </w:tc>
-      </w:tr>
-      <w:tr>
-        <w:trPr>
-          <w:trHeight w:val="288"/>
-        </w:trPr>
-        <w:tc>
-          <w:tcPr>
-            <w:tcW w:w="600" w:type="pct"/>
-            <w:shd w:val="clear" w:color="auto" w:fill="E7E6E6" w:themeFill="background2"/>
-            <w:vAlign w:val="center"/>
-          </w:tcPr>
-          <w:p>
-            <w:pPr>
-              <w:jc w:val="center"/>
-            </w:pPr>
-          </w:p>
-        </w:tc>
-        <w:tc>
-          <w:tcPr>
-            <w:tcW w:w="4400" w:type="pct"/>
-            <w:gridSpan w:val="2"/>
-            <w:shd w:val="clear" w:color="auto" w:fill="E7E6E6" w:themeFill="background2"/>
-            <w:vAlign w:val="center"/>
-          </w:tcPr>
-          <w:p>
-            <w:r>
-              <w:t xml:space="preserve">How AI Can Help You Work </w:t>
-            </w:r>
-          </w:p>
-        </w:tc>
-      </w:tr>
-      <w:tr>
-        <w:trPr>
-          <w:trHeight w:val="288"/>
-        </w:trPr>
-        <w:tc>
-          <w:tcPr>
-            <w:tcW w:w="600" w:type="pct"/>
-            <w:shd w:val="clear" w:color="auto" w:fill="E7E6E6" w:themeFill="background2"/>
-            <w:vAlign w:val="center"/>
-          </w:tcPr>
-          <w:p>
-            <w:pPr>
-              <w:jc w:val="center"/>
-            </w:pPr>
-          </w:p>
-        </w:tc>
-        <w:tc>
-          <w:tcPr>
-            <w:tcW w:w="4400" w:type="pct"/>
-            <w:gridSpan w:val="2"/>
-            <w:shd w:val="clear" w:color="auto" w:fill="E7E6E6" w:themeFill="background2"/>
-            <w:vAlign w:val="center"/>
-          </w:tcPr>
-          <w:p>
-            <w:r>
-              <w:t xml:space="preserve">What is Systemic Bias in AI </w:t>
-            </w:r>
-          </w:p>
-        </w:tc>
-      </w:tr>
-      <w:tr>
-        <w:trPr>
-          <w:trHeight w:val="288"/>
-        </w:trPr>
-        <w:tc>
-          <w:tcPr>
-            <w:tcW w:w="600" w:type="pct"/>
-            <w:shd w:val="clear" w:color="auto" w:fill="E7E6E6" w:themeFill="background2"/>
-            <w:vAlign w:val="center"/>
-          </w:tcPr>
-          <w:p>
-            <w:pPr>
-              <w:jc w:val="center"/>
-            </w:pPr>
-          </w:p>
-        </w:tc>
-        <w:tc>
-          <w:tcPr>
-            <w:tcW w:w="4400" w:type="pct"/>
-            <w:gridSpan w:val="2"/>
-            <w:shd w:val="clear" w:color="auto" w:fill="E7E6E6" w:themeFill="background2"/>
-            <w:vAlign w:val="center"/>
-          </w:tcPr>
-          <w:p>
-            <w:r>
-              <w:t xml:space="preserve">What is A Multimodal Model in AI </w:t>
-            </w:r>
-          </w:p>
-        </w:tc>
-      </w:tr>
-      <w:tr>
-        <w:trPr>
-          <w:trHeight w:val="288"/>
-        </w:trPr>
-        <w:tc>
-          <w:tcPr>
-            <w:tcW w:w="600" w:type="pct"/>
-            <w:shd w:val="clear" w:color="auto" w:fill="E7E6E6" w:themeFill="background2"/>
-            <w:vAlign w:val="center"/>
-          </w:tcPr>
-          <w:p>
-            <w:pPr>
-              <w:jc w:val="center"/>
-            </w:pPr>
-          </w:p>
-        </w:tc>
-        <w:tc>
-          <w:tcPr>
-            <w:tcW w:w="4400" w:type="pct"/>
-            <w:gridSpan w:val="2"/>
-            <w:shd w:val="clear" w:color="auto" w:fill="E7E6E6" w:themeFill="background2"/>
-            <w:vAlign w:val="center"/>
-          </w:tcPr>
-          <w:p>
-            <w:r>
-              <w:t xml:space="preserve">How Does AI Learn </w:t>
-            </w:r>
-          </w:p>
-        </w:tc>
-      </w:tr>
-      <w:tr>
-        <w:trPr>
-          <w:trHeight w:val="288"/>
-        </w:trPr>
-        <w:tc>
-          <w:tcPr>
-            <w:tcW w:w="600" w:type="pct"/>
-            <w:shd w:val="clear" w:color="auto" w:fill="E7E6E6" w:themeFill="background2"/>
-            <w:vAlign w:val="center"/>
-          </w:tcPr>
-          <w:p>
-            <w:pPr>
-              <w:jc w:val="center"/>
-            </w:pPr>
-          </w:p>
-        </w:tc>
-        <w:tc>
-          <w:tcPr>
-            <w:tcW w:w="4400" w:type="pct"/>
-            <w:gridSpan w:val="2"/>
-            <w:shd w:val="clear" w:color="auto" w:fill="E7E6E6" w:themeFill="background2"/>
-            <w:vAlign w:val="center"/>
-          </w:tcPr>
-          <w:p>
-            <w:r>
-              <w:t xml:space="preserve">What Are Hallucination in AI </w:t>
-            </w:r>
-          </w:p>
-        </w:tc>
-      </w:tr>
-      <w:tr>
-        <w:trPr>
-          <w:trHeight w:val="288"/>
-        </w:trPr>
-        <w:tc>
-          <w:tcPr>
-            <w:tcW w:w="600" w:type="pct"/>
-            <w:shd w:val="clear" w:color="auto" w:fill="E7E6E6" w:themeFill="background2"/>
-            <w:vAlign w:val="center"/>
-          </w:tcPr>
-          <w:p>
-            <w:pPr>
-              <w:jc w:val="center"/>
-            </w:pPr>
-          </w:p>
-        </w:tc>
-        <w:tc>
-          <w:tcPr>
-            <w:tcW w:w="4400" w:type="pct"/>
-            <w:gridSpan w:val="2"/>
-            <w:shd w:val="clear" w:color="auto" w:fill="E7E6E6" w:themeFill="background2"/>
-            <w:vAlign w:val="center"/>
-          </w:tcPr>
-          <w:p>
-            <w:r>
-              <w:t xml:space="preserve">Can AI Be Biased </w:t>
-            </w:r>
-          </w:p>
-        </w:tc>
-      </w:tr>
-      <w:tr>
-        <w:trPr>
-          <w:trHeight w:val="288"/>
-        </w:trPr>
-        <w:tc>
-          <w:tcPr>
-            <w:tcW w:w="600" w:type="pct"/>
-            <w:shd w:val="clear" w:color="auto" w:fill="E7E6E6" w:themeFill="background2"/>
-            <w:vAlign w:val="center"/>
-          </w:tcPr>
-          <w:p>
-            <w:pPr>
-              <w:jc w:val="center"/>
-            </w:pPr>
-          </w:p>
-        </w:tc>
-        <w:tc>
-          <w:tcPr>
-            <w:tcW w:w="4400" w:type="pct"/>
-            <w:gridSpan w:val="2"/>
-            <w:shd w:val="clear" w:color="auto" w:fill="E7E6E6" w:themeFill="background2"/>
-            <w:vAlign w:val="center"/>
-          </w:tcPr>
-          <w:p>
-            <w:r>
-              <w:t xml:space="preserve">Generative AI and Its Tools </w:t>
-            </w:r>
-          </w:p>
-        </w:tc>
-      </w:tr>
-      <w:tr>
-        <w:trPr>
-          <w:trHeight w:val="288"/>
-        </w:trPr>
-        <w:tc>
-          <w:tcPr>
-            <w:tcW w:w="600" w:type="pct"/>
-            <w:shd w:val="clear" w:color="auto" w:fill="E7E6E6" w:themeFill="background2"/>
-            <w:vAlign w:val="center"/>
-          </w:tcPr>
-          <w:p>
-            <w:pPr>
-              <w:jc w:val="center"/>
-            </w:pPr>
-          </w:p>
-        </w:tc>
-        <w:tc>
-          <w:tcPr>
-            <w:tcW w:w="4400" w:type="pct"/>
-            <w:gridSpan w:val="2"/>
-            <w:shd w:val="clear" w:color="auto" w:fill="E7E6E6" w:themeFill="background2"/>
-            <w:vAlign w:val="center"/>
-          </w:tcPr>
-          <w:p>
-            <w:r>
-              <w:t xml:space="preserve">What is Data Bias in AI </w:t>
-            </w:r>
-          </w:p>
-        </w:tc>
-      </w:tr>
-      <w:tr>
-        <w:trPr>
-          <w:trHeight w:val="288"/>
-        </w:trPr>
-        <w:tc>
-          <w:tcPr>
-            <w:tcW w:w="600" w:type="pct"/>
-            <w:shd w:val="clear" w:color="auto" w:fill="E7E6E6" w:themeFill="background2"/>
-            <w:vAlign w:val="center"/>
-          </w:tcPr>
-          <w:p>
-            <w:pPr>
-              <w:jc w:val="center"/>
-            </w:pPr>
-          </w:p>
-        </w:tc>
-        <w:tc>
-          <w:tcPr>
-            <w:tcW w:w="4400" w:type="pct"/>
-            <w:gridSpan w:val="2"/>
-            <w:shd w:val="clear" w:color="auto" w:fill="E7E6E6" w:themeFill="background2"/>
-            <w:vAlign w:val="center"/>
-          </w:tcPr>
-          <w:p>
-            <w:r>
-              <w:t xml:space="preserve">How to Use Generative AI Tools </w:t>
-            </w:r>
-          </w:p>
-        </w:tc>
-      </w:tr>
-      <w:tr>
-        <w:trPr>
-          <w:trHeight w:val="288"/>
-        </w:trPr>
-        <w:tc>
-          <w:tcPr>
-            <w:tcW w:w="600" w:type="pct"/>
-            <w:shd w:val="clear" w:color="auto" w:fill="E7E6E6" w:themeFill="background2"/>
-            <w:vAlign w:val="center"/>
-          </w:tcPr>
-          <w:p>
-            <w:pPr>
-              <w:jc w:val="center"/>
-            </w:pPr>
-          </w:p>
-        </w:tc>
-        <w:tc>
-          <w:tcPr>
-            <w:tcW w:w="4400" w:type="pct"/>
-            <w:gridSpan w:val="2"/>
-            <w:shd w:val="clear" w:color="auto" w:fill="E7E6E6" w:themeFill="background2"/>
-            <w:vAlign w:val="center"/>
-          </w:tcPr>
-          <w:p>
-            <w:r>
-              <w:t>What is Med-</w:t>
-            </w:r>
-            <w:proofErr w:type="spellStart"/>
-            <w:r>
-              <w:t>PalM</w:t>
-            </w:r>
-            <w:proofErr w:type="spellEnd"/>
-            <w:r>
-              <w:t xml:space="preserve"> M</w:t>
-            </w:r>
-          </w:p>
-        </w:tc>
-      </w:tr>
-      <w:tr>
-        <w:trPr>
-          <w:trHeight w:val="288"/>
-        </w:trPr>
-        <w:tc>
-          <w:tcPr>
-            <w:tcW w:w="600" w:type="pct"/>
-            <w:shd w:val="clear" w:color="auto" w:fill="E7E6E6" w:themeFill="background2"/>
-            <w:vAlign w:val="center"/>
-          </w:tcPr>
-          <w:p>
-            <w:pPr>
-              <w:jc w:val="center"/>
-            </w:pPr>
-          </w:p>
-        </w:tc>
-        <w:tc>
-          <w:tcPr>
-            <w:tcW w:w="4400" w:type="pct"/>
-            <w:gridSpan w:val="2"/>
-            <w:shd w:val="clear" w:color="auto" w:fill="E7E6E6" w:themeFill="background2"/>
-            <w:vAlign w:val="center"/>
-          </w:tcPr>
-          <w:p>
-            <w:r>
-              <w:t xml:space="preserve">What Can Cause AI </w:t>
-            </w:r>
-          </w:p>
-        </w:tc>
-      </w:tr>
-      <w:tr>
-        <w:trPr>
-          <w:trHeight w:val="288"/>
-        </w:trPr>
-        <w:tc>
-          <w:tcPr>
-            <w:tcW w:w="600" w:type="pct"/>
-            <w:shd w:val="clear" w:color="auto" w:fill="E7E6E6" w:themeFill="background2"/>
-            <w:vAlign w:val="center"/>
-          </w:tcPr>
-          <w:p>
-            <w:pPr>
-              <w:jc w:val="center"/>
-            </w:pPr>
-          </w:p>
-        </w:tc>
-        <w:tc>
-          <w:tcPr>
-            <w:tcW w:w="4400" w:type="pct"/>
-            <w:gridSpan w:val="2"/>
-            <w:shd w:val="clear" w:color="auto" w:fill="E7E6E6" w:themeFill="background2"/>
-            <w:vAlign w:val="center"/>
-          </w:tcPr>
-          <w:p>
-            <w:r>
-              <w:t xml:space="preserve">Why Human Involvement is Essential in AI </w:t>
-            </w:r>
-          </w:p>
-        </w:tc>
-      </w:tr>
-      <w:tr>
-        <w:trPr>
-          <w:trHeight w:val="288"/>
-        </w:trPr>
-        <w:tc>
-          <w:tcPr>
-            <w:tcW w:w="600" w:type="pct"/>
-            <w:shd w:val="clear" w:color="auto" w:fill="E7E6E6" w:themeFill="background2"/>
-            <w:vAlign w:val="center"/>
-          </w:tcPr>
-          <w:p>
-            <w:pPr>
-              <w:jc w:val="center"/>
-            </w:pPr>
-          </w:p>
-        </w:tc>
-        <w:tc>
-          <w:tcPr>
-            <w:tcW w:w="4400" w:type="pct"/>
-            <w:gridSpan w:val="2"/>
-            <w:shd w:val="clear" w:color="auto" w:fill="E7E6E6" w:themeFill="background2"/>
-            <w:vAlign w:val="center"/>
-          </w:tcPr>
-          <w:p>
-            <w:r>
-              <w:t xml:space="preserve">What Harm Can AI Cause </w:t>
-            </w:r>
-          </w:p>
-        </w:tc>
-      </w:tr>
-      <w:tr>
-        <w:trPr>
-          <w:trHeight w:val="288"/>
-        </w:trPr>
-        <w:tc>
-          <w:tcPr>
-            <w:tcW w:w="600" w:type="pct"/>
-            <w:shd w:val="clear" w:color="auto" w:fill="E7E6E6" w:themeFill="background2"/>
-            <w:vAlign w:val="center"/>
-          </w:tcPr>
-          <w:p>
-            <w:pPr>
-              <w:jc w:val="center"/>
-            </w:pPr>
-          </w:p>
-        </w:tc>
-        <w:tc>
-          <w:tcPr>
-            <w:tcW w:w="4400" w:type="pct"/>
-            <w:gridSpan w:val="2"/>
-            <w:shd w:val="clear" w:color="auto" w:fill="E7E6E6" w:themeFill="background2"/>
-            <w:vAlign w:val="center"/>
-          </w:tcPr>
-          <w:p>
-            <w:r>
-              <w:t xml:space="preserve">How is AI Used in Robotics </w:t>
-            </w:r>
-          </w:p>
-        </w:tc>
-      </w:tr>
-      <w:tr>
-        <w:trPr>
-          <w:trHeight w:val="288"/>
-        </w:trPr>
-        <w:tc>
-          <w:tcPr>
-            <w:tcW w:w="600" w:type="pct"/>
-            <w:shd w:val="clear" w:color="auto" w:fill="E7E6E6" w:themeFill="background2"/>
-            <w:vAlign w:val="center"/>
-          </w:tcPr>
-          <w:p>
-            <w:pPr>
-              <w:jc w:val="center"/>
-            </w:pPr>
-          </w:p>
-        </w:tc>
-        <w:tc>
-          <w:tcPr>
-            <w:tcW w:w="4400" w:type="pct"/>
-            <w:gridSpan w:val="2"/>
-            <w:shd w:val="clear" w:color="auto" w:fill="E7E6E6" w:themeFill="background2"/>
-            <w:vAlign w:val="center"/>
-          </w:tcPr>
-          <w:p>
-            <w:r>
-              <w:t xml:space="preserve">When to Use Generative AI </w:t>
-            </w:r>
-          </w:p>
-        </w:tc>
-      </w:tr>
-      <w:tr>
-        <w:trPr>
-          <w:trHeight w:val="288"/>
-        </w:trPr>
-        <w:tc>
-          <w:tcPr>
-            <w:tcW w:w="600" w:type="pct"/>
-            <w:shd w:val="clear" w:color="auto" w:fill="E7E6E6" w:themeFill="background2"/>
-            <w:vAlign w:val="center"/>
-          </w:tcPr>
-          <w:p>
-            <w:pPr>
-              <w:jc w:val="center"/>
-            </w:pPr>
-          </w:p>
-        </w:tc>
-        <w:tc>
-          <w:tcPr>
-            <w:tcW w:w="4400" w:type="pct"/>
-            <w:gridSpan w:val="2"/>
-            <w:shd w:val="clear" w:color="auto" w:fill="E7E6E6" w:themeFill="background2"/>
-            <w:vAlign w:val="center"/>
-          </w:tcPr>
-          <w:p>
-            <w:r>
-              <w:t xml:space="preserve">How Can I Use </w:t>
-            </w:r>
-            <w:r>
-              <w:t xml:space="preserve">AI for Content </w:t>
-            </w:r>
-            <w:proofErr w:type="spellStart"/>
-            <w:r>
-              <w:t>Creatin</w:t>
-            </w:r>
-            <w:proofErr w:type="spellEnd"/>
-            <w:r>
-              <w:t xml:space="preserve"> </w:t>
-            </w:r>
-          </w:p>
-        </w:tc>
-      </w:tr>
-      <w:tr>
-        <w:trPr>
-          <w:trHeight w:val="288"/>
-        </w:trPr>
-        <w:tc>
-          <w:tcPr>
-            <w:tcW w:w="600" w:type="pct"/>
-            <w:shd w:val="clear" w:color="auto" w:fill="E7E6E6" w:themeFill="background2"/>
-            <w:vAlign w:val="center"/>
-          </w:tcPr>
-          <w:p>
-            <w:pPr>
-              <w:jc w:val="center"/>
-            </w:pPr>
-          </w:p>
-        </w:tc>
-        <w:tc>
-          <w:tcPr>
-            <w:tcW w:w="4400" w:type="pct"/>
-            <w:gridSpan w:val="2"/>
-            <w:shd w:val="clear" w:color="auto" w:fill="E7E6E6" w:themeFill="background2"/>
-            <w:vAlign w:val="center"/>
-          </w:tcPr>
-          <w:p>
-            <w:r>
-              <w:t xml:space="preserve">What is Quality of Service Harm in AI </w:t>
-            </w:r>
-          </w:p>
-        </w:tc>
-      </w:tr>
-      <w:tr>
-        <w:trPr>
-          <w:trHeight w:val="288"/>
-        </w:trPr>
-        <w:tc>
-          <w:tcPr>
-            <w:tcW w:w="600" w:type="pct"/>
-            <w:shd w:val="clear" w:color="auto" w:fill="E7E6E6" w:themeFill="background2"/>
-            <w:vAlign w:val="center"/>
-          </w:tcPr>
-          <w:p>
-            <w:pPr>
-              <w:jc w:val="center"/>
-            </w:pPr>
-          </w:p>
-        </w:tc>
-        <w:tc>
-          <w:tcPr>
-            <w:tcW w:w="4400" w:type="pct"/>
-            <w:gridSpan w:val="2"/>
-            <w:shd w:val="clear" w:color="auto" w:fill="E7E6E6" w:themeFill="background2"/>
-            <w:vAlign w:val="center"/>
-          </w:tcPr>
-          <w:p>
-            <w:r>
-              <w:t xml:space="preserve">How Can AI Help Me Lear Python </w:t>
-            </w:r>
-          </w:p>
-        </w:tc>
-      </w:tr>
-      <w:tr>
-        <w:trPr>
-          <w:trHeight w:val="288"/>
-        </w:trPr>
-        <w:tc>
-          <w:tcPr>
-            <w:tcW w:w="600" w:type="pct"/>
-            <w:shd w:val="clear" w:color="auto" w:fill="E7E6E6" w:themeFill="background2"/>
-            <w:vAlign w:val="center"/>
-          </w:tcPr>
-          <w:p>
-            <w:pPr>
-              <w:jc w:val="center"/>
-            </w:pPr>
-          </w:p>
-        </w:tc>
-        <w:tc>
-          <w:tcPr>
-            <w:tcW w:w="4400" w:type="pct"/>
-            <w:gridSpan w:val="2"/>
-            <w:shd w:val="clear" w:color="auto" w:fill="E7E6E6" w:themeFill="background2"/>
-            <w:vAlign w:val="center"/>
-          </w:tcPr>
-          <w:p>
-            <w:r>
-              <w:t xml:space="preserve">How to Boost Productivity Using Large Language Models </w:t>
-            </w:r>
-          </w:p>
-        </w:tc>
-      </w:tr>
-      <w:tr>
-        <w:trPr>
-          <w:trHeight w:val="288"/>
-        </w:trPr>
-        <w:tc>
-          <w:tcPr>
-            <w:tcW w:w="600" w:type="pct"/>
-            <w:shd w:val="clear" w:color="auto" w:fill="E7E6E6" w:themeFill="background2"/>
-            <w:vAlign w:val="center"/>
-          </w:tcPr>
-          <w:p>
-            <w:pPr>
-              <w:jc w:val="center"/>
-            </w:pPr>
-          </w:p>
-        </w:tc>
-        <w:tc>
-          <w:tcPr>
-            <w:tcW w:w="4400" w:type="pct"/>
-            <w:gridSpan w:val="2"/>
-            <w:shd w:val="clear" w:color="auto" w:fill="E7E6E6" w:themeFill="background2"/>
-            <w:vAlign w:val="center"/>
-          </w:tcPr>
-          <w:p>
-            <w:r>
-              <w:t xml:space="preserve">How Can AI Help Me Read Faster </w:t>
-            </w:r>
-          </w:p>
-        </w:tc>
-      </w:tr>
-      <w:tr>
-        <w:trPr>
-          <w:trHeight w:val="288"/>
-        </w:trPr>
-        <w:tc>
-          <w:tcPr>
-            <w:tcW w:w="600" w:type="pct"/>
-            <w:shd w:val="clear" w:color="auto" w:fill="E7E6E6" w:themeFill="background2"/>
-            <w:vAlign w:val="center"/>
-          </w:tcPr>
-          <w:p>
-            <w:pPr>
-              <w:jc w:val="center"/>
-            </w:pPr>
-          </w:p>
-        </w:tc>
-        <w:tc>
-          <w:tcPr>
-            <w:tcW w:w="4400" w:type="pct"/>
-            <w:gridSpan w:val="2"/>
-            <w:shd w:val="clear" w:color="auto" w:fill="E7E6E6" w:themeFill="background2"/>
-            <w:vAlign w:val="center"/>
-          </w:tcPr>
-          <w:p>
-            <w:r>
-              <w:t xml:space="preserve">How Can I Leverage AI in My Work </w:t>
-            </w:r>
-          </w:p>
-        </w:tc>
-      </w:tr>
-      <w:tr>
-        <w:trPr>
-          <w:trHeight w:val="288"/>
-        </w:trPr>
-        <w:tc>
-          <w:tcPr>
-            <w:tcW w:w="600" w:type="pct"/>
-            <w:shd w:val="clear" w:color="auto" w:fill="E7E6E6" w:themeFill="background2"/>
-            <w:vAlign w:val="center"/>
-          </w:tcPr>
-          <w:p>
-            <w:pPr>
-              <w:jc w:val="center"/>
-            </w:pPr>
-          </w:p>
-        </w:tc>
-        <w:tc>
-          <w:tcPr>
-            <w:tcW w:w="4400" w:type="pct"/>
-            <w:gridSpan w:val="2"/>
-            <w:shd w:val="clear" w:color="auto" w:fill="E7E6E6" w:themeFill="background2"/>
-            <w:vAlign w:val="center"/>
-          </w:tcPr>
-          <w:p>
-            <w:r>
-              <w:t xml:space="preserve">What Are LLMs </w:t>
-            </w:r>
-          </w:p>
-        </w:tc>
-      </w:tr>
-      <w:tr>
-        <w:trPr>
-          <w:trHeight w:val="288"/>
-        </w:trPr>
-        <w:tc>
-          <w:tcPr>
-            <w:tcW w:w="600" w:type="pct"/>
-            <w:shd w:val="clear" w:color="auto" w:fill="E7E6E6" w:themeFill="background2"/>
-            <w:vAlign w:val="center"/>
-          </w:tcPr>
-          <w:p>
-            <w:pPr>
-              <w:jc w:val="center"/>
-            </w:pPr>
-          </w:p>
-        </w:tc>
-        <w:tc>
-          <w:tcPr>
-            <w:tcW w:w="4400" w:type="pct"/>
-            <w:gridSpan w:val="2"/>
-            <w:shd w:val="clear" w:color="auto" w:fill="E7E6E6" w:themeFill="background2"/>
-            <w:vAlign w:val="center"/>
-          </w:tcPr>
-          <w:p>
-            <w:r>
-              <w:t xml:space="preserve">What Should I Know Before Using AI </w:t>
-            </w:r>
-          </w:p>
-        </w:tc>
-      </w:tr>
-      <w:tr>
-        <w:trPr>
-          <w:trHeight w:val="288"/>
-        </w:trPr>
-        <w:tc>
-          <w:tcPr>
-            <w:tcW w:w="600" w:type="pct"/>
-            <w:shd w:val="clear" w:color="auto" w:fill="E7E6E6" w:themeFill="background2"/>
-            <w:vAlign w:val="center"/>
-          </w:tcPr>
-          <w:p>
-            <w:pPr>
-              <w:jc w:val="center"/>
-            </w:pPr>
-          </w:p>
-        </w:tc>
-        <w:tc>
-          <w:tcPr>
-            <w:tcW w:w="4400" w:type="pct"/>
-            <w:gridSpan w:val="2"/>
-            <w:shd w:val="clear" w:color="auto" w:fill="E7E6E6" w:themeFill="background2"/>
-            <w:vAlign w:val="center"/>
-          </w:tcPr>
-          <w:p>
-            <w:r>
-              <w:t xml:space="preserve">Can AI Translate Text Into Different Languages </w:t>
-            </w:r>
-          </w:p>
-        </w:tc>
-      </w:tr>
-      <w:tr>
-        <w:trPr>
-          <w:trHeight w:val="288"/>
-        </w:trPr>
-        <w:tc>
-          <w:tcPr>
-            <w:tcW w:w="600" w:type="pct"/>
-            <w:shd w:val="clear" w:color="auto" w:fill="E7E6E6" w:themeFill="background2"/>
-            <w:vAlign w:val="center"/>
-          </w:tcPr>
-          <w:p>
-            <w:pPr>
-              <w:jc w:val="center"/>
-            </w:pPr>
-          </w:p>
-        </w:tc>
-        <w:tc>
-          <w:tcPr>
-            <w:tcW w:w="4400" w:type="pct"/>
-            <w:gridSpan w:val="2"/>
-            <w:shd w:val="clear" w:color="auto" w:fill="E7E6E6" w:themeFill="background2"/>
-            <w:vAlign w:val="center"/>
-          </w:tcPr>
-          <w:p>
-            <w:r>
-              <w:t xml:space="preserve">How to Write Effective Prompts in AI </w:t>
-            </w:r>
-          </w:p>
-        </w:tc>
-      </w:tr>
-      <w:tr>
-        <w:trPr>
-          <w:trHeight w:val="288"/>
-        </w:trPr>
-        <w:tc>
-          <w:tcPr>
-            <w:tcW w:w="600" w:type="pct"/>
-            <w:shd w:val="clear" w:color="auto" w:fill="E7E6E6" w:themeFill="background2"/>
-            <w:vAlign w:val="center"/>
-          </w:tcPr>
-          <w:p>
-            <w:pPr>
-              <w:jc w:val="center"/>
-            </w:pPr>
-          </w:p>
-        </w:tc>
-        <w:tc>
-          <w:tcPr>
-            <w:tcW w:w="4400" w:type="pct"/>
-            <w:gridSpan w:val="2"/>
-            <w:shd w:val="clear" w:color="auto" w:fill="E7E6E6" w:themeFill="background2"/>
-            <w:vAlign w:val="center"/>
-          </w:tcPr>
-          <w:p>
-            <w:r>
-              <w:t xml:space="preserve">What Can I Do After Taking The AI Essentials Course </w:t>
-            </w:r>
-          </w:p>
-        </w:tc>
-      </w:tr>
-      <w:tr>
-        <w:trPr>
-          <w:trHeight w:val="288"/>
-        </w:trPr>
-        <w:tc>
-          <w:tcPr>
-            <w:tcW w:w="600" w:type="pct"/>
-            <w:shd w:val="clear" w:color="auto" w:fill="E7E6E6" w:themeFill="background2"/>
-            <w:vAlign w:val="center"/>
-          </w:tcPr>
-          <w:p>
-            <w:pPr>
-              <w:jc w:val="center"/>
-            </w:pPr>
-          </w:p>
-        </w:tc>
-        <w:tc>
-          <w:tcPr>
-            <w:tcW w:w="4400" w:type="pct"/>
-            <w:gridSpan w:val="2"/>
-            <w:shd w:val="clear" w:color="auto" w:fill="E7E6E6" w:themeFill="background2"/>
-            <w:vAlign w:val="center"/>
-          </w:tcPr>
-          <w:p>
-            <w:r>
-              <w:t xml:space="preserve">How to Use AI Responsibly </w:t>
-            </w:r>
-          </w:p>
-        </w:tc>
-      </w:tr>
-      <w:tr>
-        <w:trPr>
-          <w:trHeight w:val="288"/>
-        </w:trPr>
-        <w:tc>
-          <w:tcPr>
-            <w:tcW w:w="600" w:type="pct"/>
-            <w:shd w:val="clear" w:color="auto" w:fill="E7E6E6" w:themeFill="background2"/>
-            <w:vAlign w:val="center"/>
-          </w:tcPr>
-          <w:p>
-            <w:pPr>
-              <w:jc w:val="center"/>
-            </w:pPr>
-          </w:p>
-        </w:tc>
-        <w:tc>
-          <w:tcPr>
-            <w:tcW w:w="4400" w:type="pct"/>
-            <w:gridSpan w:val="2"/>
-            <w:shd w:val="clear" w:color="auto" w:fill="E7E6E6" w:themeFill="background2"/>
-            <w:vAlign w:val="center"/>
-          </w:tcPr>
-          <w:p>
-            <w:r>
-              <w:t xml:space="preserve">How LLMs Can Help Solve Problems </w:t>
-            </w:r>
-          </w:p>
-        </w:tc>
-      </w:tr>
-      <w:tr>
-        <w:trPr>
-          <w:trHeight w:val="288"/>
-        </w:trPr>
-        <w:tc>
-          <w:tcPr>
-            <w:tcW w:w="600" w:type="pct"/>
-            <w:shd w:val="clear" w:color="auto" w:fill="E7E6E6" w:themeFill="background2"/>
-            <w:vAlign w:val="center"/>
-          </w:tcPr>
-          <w:p>
-            <w:pPr>
-              <w:jc w:val="center"/>
-            </w:pPr>
-          </w:p>
-        </w:tc>
-        <w:tc>
-          <w:tcPr>
-            <w:tcW w:w="4400" w:type="pct"/>
-            <w:gridSpan w:val="2"/>
-            <w:shd w:val="clear" w:color="auto" w:fill="E7E6E6" w:themeFill="background2"/>
-            <w:vAlign w:val="center"/>
-          </w:tcPr>
-          <w:p>
-            <w:r>
-              <w:t xml:space="preserve">How DO Training Sets Work In AI </w:t>
-            </w:r>
-          </w:p>
-        </w:tc>
-      </w:tr>
-      <w:tr>
-        <w:trPr>
-          <w:trHeight w:val="288"/>
-        </w:trPr>
-        <w:tc>
-          <w:tcPr>
-            <w:tcW w:w="600" w:type="pct"/>
-            <w:shd w:val="clear" w:color="auto" w:fill="E7E6E6" w:themeFill="background2"/>
-            <w:vAlign w:val="center"/>
-          </w:tcPr>
-          <w:p>
-            <w:pPr>
-              <w:jc w:val="center"/>
-            </w:pPr>
-          </w:p>
-        </w:tc>
-        <w:tc>
-          <w:tcPr>
-            <w:tcW w:w="4400" w:type="pct"/>
-            <w:gridSpan w:val="2"/>
-            <w:shd w:val="clear" w:color="auto" w:fill="E7E6E6" w:themeFill="background2"/>
-            <w:vAlign w:val="center"/>
-          </w:tcPr>
-          <w:p>
-            <w:r>
-              <w:t xml:space="preserve">What is AN Iterative Process in AI </w:t>
-            </w:r>
-          </w:p>
-        </w:tc>
-      </w:tr>
-      <w:tr>
-        <w:trPr>
-          <w:trHeight w:val="288"/>
-        </w:trPr>
-        <w:tc>
-          <w:tcPr>
-            <w:tcW w:w="600" w:type="pct"/>
-            <w:shd w:val="clear" w:color="auto" w:fill="E7E6E6" w:themeFill="background2"/>
-            <w:vAlign w:val="center"/>
-          </w:tcPr>
-          <w:p>
-            <w:pPr>
-              <w:jc w:val="center"/>
-            </w:pPr>
-          </w:p>
-        </w:tc>
-        <w:tc>
-          <w:tcPr>
-            <w:tcW w:w="4400" w:type="pct"/>
-            <w:gridSpan w:val="2"/>
-            <w:shd w:val="clear" w:color="auto" w:fill="E7E6E6" w:themeFill="background2"/>
-            <w:vAlign w:val="center"/>
-          </w:tcPr>
-          <w:p>
-            <w:r>
-              <w:t xml:space="preserve">What If I Don’t Get The AI Result I Want </w:t>
-            </w:r>
-          </w:p>
-        </w:tc>
-      </w:tr>
-      <w:tr>
-        <w:trPr>
-          <w:trHeight w:val="288"/>
-        </w:trPr>
-        <w:tc>
-          <w:tcPr>
-            <w:tcW w:w="600" w:type="pct"/>
-            <w:shd w:val="clear" w:color="auto" w:fill="E7E6E6" w:themeFill="background2"/>
-            <w:vAlign w:val="center"/>
-          </w:tcPr>
-          <w:p/>
-        </w:tc>
-        <w:tc>
-          <w:tcPr>
-            <w:tcW w:w="4400" w:type="pct"/>
-            <w:gridSpan w:val="2"/>
-            <w:shd w:val="clear" w:color="auto" w:fill="E7E6E6" w:themeFill="background2"/>
-            <w:vAlign w:val="center"/>
-          </w:tcPr>
-          <w:p>
-            <w:r>
-              <w:t xml:space="preserve">Why Humans Are Necessary for AI to Deliver Better Outputs </w:t>
-            </w:r>
-          </w:p>
-        </w:tc>
-      </w:tr>
-      <w:tr>
-        <w:trPr>
-          <w:trHeight w:val="288"/>
-        </w:trPr>
-        <w:tc>
-          <w:tcPr>
-            <w:tcW w:w="600" w:type="pct"/>
-            <w:shd w:val="clear" w:color="auto" w:fill="E7E6E6" w:themeFill="background2"/>
-            <w:vAlign w:val="center"/>
-          </w:tcPr>
-          <w:p/>
-        </w:tc>
-        <w:tc>
-          <w:tcPr>
-            <w:tcW w:w="4400" w:type="pct"/>
-            <w:gridSpan w:val="2"/>
-            <w:shd w:val="clear" w:color="auto" w:fill="E7E6E6" w:themeFill="background2"/>
-            <w:vAlign w:val="center"/>
-          </w:tcPr>
-          <w:p>
-            <w:r>
-              <w:t xml:space="preserve">How to Get Better Results from Your AI Prompts  </w:t>
-            </w:r>
-          </w:p>
-        </w:tc>
-      </w:tr>
-      <w:tr>
-        <w:trPr>
-          <w:trHeight w:val="288"/>
-        </w:trPr>
-        <w:tc>
-          <w:tcPr>
-            <w:tcW w:w="600" w:type="pct"/>
-            <w:shd w:val="clear" w:color="auto" w:fill="E7E6E6" w:themeFill="background2"/>
-            <w:vAlign w:val="center"/>
-          </w:tcPr>
-          <w:p/>
-        </w:tc>
-        <w:tc>
-          <w:tcPr>
-            <w:tcW w:w="4400" w:type="pct"/>
-            <w:gridSpan w:val="2"/>
-            <w:shd w:val="clear" w:color="auto" w:fill="E7E6E6" w:themeFill="background2"/>
-            <w:vAlign w:val="center"/>
-          </w:tcPr>
-          <w:p>
-            <w:r>
-              <w:t xml:space="preserve">How Generative AI Works with Natural Language </w:t>
-            </w:r>
-          </w:p>
-        </w:tc>
-      </w:tr>
-      <w:tr>
-        <w:trPr>
-          <w:trHeight w:val="288"/>
-        </w:trPr>
-        <w:tc>
-          <w:tcPr>
-            <w:tcW w:w="600" w:type="pct"/>
-            <w:shd w:val="clear" w:color="auto" w:fill="E7E6E6" w:themeFill="background2"/>
-            <w:vAlign w:val="center"/>
-          </w:tcPr>
-          <w:p/>
-        </w:tc>
-        <w:tc>
-          <w:tcPr>
-            <w:tcW w:w="4400" w:type="pct"/>
-            <w:gridSpan w:val="2"/>
-            <w:shd w:val="clear" w:color="auto" w:fill="E7E6E6" w:themeFill="background2"/>
-            <w:vAlign w:val="center"/>
-          </w:tcPr>
-          <w:p>
-            <w:r>
-              <w:t xml:space="preserve">How to Determine If Generative AI is Right for The Task </w:t>
-            </w:r>
-          </w:p>
-        </w:tc>
-      </w:tr>
-      <w:tr>
-        <w:trPr>
-          <w:trHeight w:val="288"/>
-        </w:trPr>
-        <w:tc>
-          <w:tcPr>
-            <w:tcW w:w="600" w:type="pct"/>
-            <w:shd w:val="clear" w:color="auto" w:fill="E7E6E6" w:themeFill="background2"/>
-            <w:vAlign w:val="center"/>
-          </w:tcPr>
-          <w:p/>
-        </w:tc>
-        <w:tc>
-          <w:tcPr>
-            <w:tcW w:w="4400" w:type="pct"/>
-            <w:gridSpan w:val="2"/>
-            <w:shd w:val="clear" w:color="auto" w:fill="E7E6E6" w:themeFill="background2"/>
-            <w:vAlign w:val="center"/>
-          </w:tcPr>
-          <w:p>
-            <w:r>
-              <w:t xml:space="preserve">How Can I Best Evaluate LLM Output </w:t>
-            </w:r>
-          </w:p>
-        </w:tc>
-      </w:tr>
-      <w:tr>
-        <w:trPr>
-          <w:trHeight w:val="288"/>
-        </w:trPr>
-        <w:tc>
-          <w:tcPr>
-            <w:tcW w:w="600" w:type="pct"/>
-            <w:shd w:val="clear" w:color="auto" w:fill="E7E6E6" w:themeFill="background2"/>
-            <w:vAlign w:val="center"/>
-          </w:tcPr>
-          <w:p/>
-        </w:tc>
-        <w:tc>
-          <w:tcPr>
-            <w:tcW w:w="4400" w:type="pct"/>
-            <w:gridSpan w:val="2"/>
-            <w:shd w:val="clear" w:color="auto" w:fill="E7E6E6" w:themeFill="background2"/>
-            <w:vAlign w:val="center"/>
-          </w:tcPr>
-          <w:p>
-            <w:r>
-              <w:t xml:space="preserve">How Generative AI Can Compliment Your Skills </w:t>
-            </w:r>
-          </w:p>
-        </w:tc>
-      </w:tr>
-      <w:tr>
-        <w:trPr>
-          <w:trHeight w:val="288"/>
-        </w:trPr>
-        <w:tc>
-          <w:tcPr>
-            <w:tcW w:w="600" w:type="pct"/>
-            <w:shd w:val="clear" w:color="auto" w:fill="E7E6E6" w:themeFill="background2"/>
-            <w:vAlign w:val="center"/>
-          </w:tcPr>
-          <w:p/>
-        </w:tc>
-        <w:tc>
-          <w:tcPr>
-            <w:tcW w:w="4400" w:type="pct"/>
-            <w:gridSpan w:val="2"/>
-            <w:shd w:val="clear" w:color="auto" w:fill="E7E6E6" w:themeFill="background2"/>
-            <w:vAlign w:val="center"/>
-          </w:tcPr>
-          <w:p>
-            <w:r>
-              <w:t xml:space="preserve">How Generative AI Can Be Used for Advertising </w:t>
-            </w:r>
-          </w:p>
-        </w:tc>
-      </w:tr>
-      <w:tr>
-        <w:trPr>
-          <w:trHeight w:val="288"/>
-        </w:trPr>
-        <w:tc>
-          <w:tcPr>
-            <w:tcW w:w="600" w:type="pct"/>
-            <w:shd w:val="clear" w:color="auto" w:fill="E7E6E6" w:themeFill="background2"/>
-            <w:vAlign w:val="center"/>
-          </w:tcPr>
-          <w:p/>
-        </w:tc>
-        <w:tc>
-          <w:tcPr>
-            <w:tcW w:w="4400" w:type="pct"/>
-            <w:gridSpan w:val="2"/>
-            <w:shd w:val="clear" w:color="auto" w:fill="E7E6E6" w:themeFill="background2"/>
-            <w:vAlign w:val="center"/>
-          </w:tcPr>
-          <w:p>
-            <w:r>
-              <w:t xml:space="preserve">How Can I Get Better LLM Results </w:t>
-            </w:r>
-          </w:p>
-        </w:tc>
-      </w:tr>
-      <w:tr>
-        <w:trPr>
-          <w:trHeight w:val="288"/>
-        </w:trPr>
-        <w:tc>
-          <w:tcPr>
-            <w:tcW w:w="600" w:type="pct"/>
-            <w:shd w:val="clear" w:color="auto" w:fill="E7E6E6" w:themeFill="background2"/>
-            <w:vAlign w:val="center"/>
-          </w:tcPr>
-          <w:p/>
-        </w:tc>
-        <w:tc>
-          <w:tcPr>
-            <w:tcW w:w="4400" w:type="pct"/>
-            <w:gridSpan w:val="2"/>
-            <w:shd w:val="clear" w:color="auto" w:fill="E7E6E6" w:themeFill="background2"/>
-            <w:vAlign w:val="center"/>
-          </w:tcPr>
-          <w:p>
-            <w:r>
-              <w:t xml:space="preserve">Refine Prompts to Get The Best AI Generated Results </w:t>
-            </w:r>
-          </w:p>
-        </w:tc>
-      </w:tr>
-      <w:tr>
-        <w:trPr>
-          <w:trHeight w:val="288"/>
-        </w:trPr>
-        <w:tc>
-          <w:tcPr>
-            <w:tcW w:w="600" w:type="pct"/>
-            <w:shd w:val="clear" w:color="auto" w:fill="E7E6E6" w:themeFill="background2"/>
-            <w:vAlign w:val="center"/>
-          </w:tcPr>
-          <w:p/>
-        </w:tc>
-        <w:tc>
-          <w:tcPr>
-            <w:tcW w:w="4400" w:type="pct"/>
-            <w:gridSpan w:val="2"/>
-            <w:shd w:val="clear" w:color="auto" w:fill="E7E6E6" w:themeFill="background2"/>
-            <w:vAlign w:val="center"/>
-          </w:tcPr>
-          <w:p>
-            <w:r>
-              <w:t xml:space="preserve">Responsibly Using AI  </w:t>
-            </w:r>
-          </w:p>
-        </w:tc>
-      </w:tr>
-      <w:tr>
-        <w:trPr>
-          <w:trHeight w:val="288"/>
-        </w:trPr>
-        <w:tc>
-          <w:tcPr>
-            <w:tcW w:w="600" w:type="pct"/>
-            <w:shd w:val="clear" w:color="auto" w:fill="E7E6E6" w:themeFill="background2"/>
-            <w:vAlign w:val="center"/>
-          </w:tcPr>
-          <w:p/>
-        </w:tc>
-        <w:tc>
-          <w:tcPr>
-            <w:tcW w:w="4400" w:type="pct"/>
-            <w:gridSpan w:val="2"/>
-            <w:shd w:val="clear" w:color="auto" w:fill="E7E6E6" w:themeFill="background2"/>
-            <w:vAlign w:val="center"/>
-          </w:tcPr>
-          <w:p>
-            <w:r>
-              <w:t xml:space="preserve">Benefits of Generative AI </w:t>
-            </w:r>
-          </w:p>
-        </w:tc>
-      </w:tr>
-      <w:tr>
-        <w:trPr>
-          <w:trHeight w:val="288"/>
-        </w:trPr>
-        <w:tc>
-          <w:tcPr>
-            <w:tcW w:w="600" w:type="pct"/>
-            <w:shd w:val="clear" w:color="auto" w:fill="E7E6E6" w:themeFill="background2"/>
-            <w:vAlign w:val="center"/>
-          </w:tcPr>
-          <w:p/>
-        </w:tc>
-        <w:tc>
-          <w:tcPr>
-            <w:tcW w:w="4400" w:type="pct"/>
-            <w:gridSpan w:val="2"/>
-            <w:shd w:val="clear" w:color="auto" w:fill="E7E6E6" w:themeFill="background2"/>
-            <w:vAlign w:val="center"/>
-          </w:tcPr>
-          <w:p>
-            <w:r>
-              <w:t xml:space="preserve">Developing Prompts for Different AI Tasks </w:t>
-            </w:r>
-          </w:p>
-        </w:tc>
-      </w:tr>
-      <w:tr>
-        <w:trPr>
-          <w:trHeight w:val="288"/>
-        </w:trPr>
-        <w:tc>
-          <w:tcPr>
-            <w:tcW w:w="600" w:type="pct"/>
-            <w:shd w:val="clear" w:color="auto" w:fill="E7E6E6" w:themeFill="background2"/>
-            <w:vAlign w:val="center"/>
-          </w:tcPr>
-          <w:p/>
-        </w:tc>
-        <w:tc>
-          <w:tcPr>
-            <w:tcW w:w="4400" w:type="pct"/>
-            <w:gridSpan w:val="2"/>
-            <w:shd w:val="clear" w:color="auto" w:fill="E7E6E6" w:themeFill="background2"/>
-            <w:vAlign w:val="center"/>
-          </w:tcPr>
-          <w:p>
-            <w:r>
-              <w:t xml:space="preserve">Why The Human In The Loop Approach Should Always Be Use for AI Tools </w:t>
-            </w:r>
-          </w:p>
-        </w:tc>
-      </w:tr>
-      <w:tr>
-        <w:trPr>
-          <w:trHeight w:val="288"/>
-        </w:trPr>
-        <w:tc>
-          <w:tcPr>
-            <w:tcW w:w="600" w:type="pct"/>
-            <w:shd w:val="clear" w:color="auto" w:fill="E7E6E6" w:themeFill="background2"/>
-            <w:vAlign w:val="center"/>
-          </w:tcPr>
-          <w:p/>
-        </w:tc>
-        <w:tc>
-          <w:tcPr>
-            <w:tcW w:w="4400" w:type="pct"/>
-            <w:gridSpan w:val="2"/>
-            <w:shd w:val="clear" w:color="auto" w:fill="E7E6E6" w:themeFill="background2"/>
-            <w:vAlign w:val="center"/>
-          </w:tcPr>
-          <w:p>
-            <w:r>
-              <w:t xml:space="preserve">When Should I Use Zero-Shot Prompts </w:t>
-            </w:r>
-          </w:p>
-        </w:tc>
-      </w:tr>
-      <w:tr>
-        <w:trPr>
-          <w:trHeight w:val="288"/>
-        </w:trPr>
-        <w:tc>
-          <w:tcPr>
-            <w:tcW w:w="600" w:type="pct"/>
-            <w:shd w:val="clear" w:color="auto" w:fill="E7E6E6" w:themeFill="background2"/>
-            <w:vAlign w:val="center"/>
-          </w:tcPr>
-          <w:p/>
-        </w:tc>
-        <w:tc>
-          <w:tcPr>
-            <w:tcW w:w="4400" w:type="pct"/>
-            <w:gridSpan w:val="2"/>
-            <w:shd w:val="clear" w:color="auto" w:fill="E7E6E6" w:themeFill="background2"/>
-            <w:vAlign w:val="center"/>
-          </w:tcPr>
-          <w:p>
-            <w:r>
-              <w:t xml:space="preserve">How to Help A LLM Better Respond to Your Request </w:t>
+            <w:hyperlink r:id="rId106" w:history="1">
+              <w:r>
+                <w:rPr>
+                  <w:rStyle w:val="Hyperlink"/>
+                </w:rPr>
+                <w:t>Why You Should Stay Up to Date with AI</w:t>
+              </w:r>
+            </w:hyperlink>
+            <w:r>
+              <w:t xml:space="preserve"> </w:t>
+            </w:r>
+          </w:p>
+        </w:tc>
+      </w:tr>
+      <w:tr>
+        <w:trPr>
+          <w:trHeight w:val="288"/>
+        </w:trPr>
+        <w:tc>
+          <w:tcPr>
+            <w:tcW w:w="600" w:type="pct"/>
+            <w:shd w:val="clear" w:color="auto" w:fill="E7E6E6" w:themeFill="background2"/>
+            <w:vAlign w:val="center"/>
+          </w:tcPr>
+          <w:p>
+            <w:pPr>
+              <w:jc w:val="center"/>
+            </w:pPr>
+            <w:r>
+              <w:t>13</w:t>
+            </w:r>
+          </w:p>
+        </w:tc>
+        <w:tc>
+          <w:tcPr>
+            <w:tcW w:w="4400" w:type="pct"/>
+            <w:gridSpan w:val="2"/>
+            <w:shd w:val="clear" w:color="auto" w:fill="E7E6E6" w:themeFill="background2"/>
+            <w:vAlign w:val="center"/>
+          </w:tcPr>
+          <w:p>
+            <w:hyperlink r:id="rId107" w:history="1">
+              <w:r>
+                <w:rPr>
+                  <w:rStyle w:val="Hyperlink"/>
+                </w:rPr>
+                <w:t>What Are AI Models</w:t>
+              </w:r>
+            </w:hyperlink>
+            <w:r>
+              <w:t xml:space="preserve"> </w:t>
+            </w:r>
+          </w:p>
+        </w:tc>
+      </w:tr>
+      <w:tr>
+        <w:trPr>
+          <w:trHeight w:val="288"/>
+        </w:trPr>
+        <w:tc>
+          <w:tcPr>
+            <w:tcW w:w="600" w:type="pct"/>
+            <w:shd w:val="clear" w:color="auto" w:fill="E7E6E6" w:themeFill="background2"/>
+            <w:vAlign w:val="center"/>
+          </w:tcPr>
+          <w:p>
+            <w:pPr>
+              <w:jc w:val="center"/>
+            </w:pPr>
+            <w:r>
+              <w:t>14</w:t>
+            </w:r>
+          </w:p>
+        </w:tc>
+        <w:tc>
+          <w:tcPr>
+            <w:tcW w:w="4400" w:type="pct"/>
+            <w:gridSpan w:val="2"/>
+            <w:shd w:val="clear" w:color="auto" w:fill="E7E6E6" w:themeFill="background2"/>
+            <w:vAlign w:val="center"/>
+          </w:tcPr>
+          <w:p>
+            <w:hyperlink r:id="rId108" w:history="1">
+              <w:r>
+                <w:rPr>
+                  <w:rStyle w:val="Hyperlink"/>
+                </w:rPr>
+                <w:t>What is Prompt Engineering in AI</w:t>
+              </w:r>
+            </w:hyperlink>
+            <w:r>
+              <w:t xml:space="preserve"> </w:t>
+            </w:r>
+          </w:p>
+        </w:tc>
+      </w:tr>
+      <w:tr>
+        <w:trPr>
+          <w:trHeight w:val="288"/>
+        </w:trPr>
+        <w:tc>
+          <w:tcPr>
+            <w:tcW w:w="600" w:type="pct"/>
+            <w:shd w:val="clear" w:color="auto" w:fill="E7E6E6" w:themeFill="background2"/>
+            <w:vAlign w:val="center"/>
+          </w:tcPr>
+          <w:p>
+            <w:pPr>
+              <w:jc w:val="center"/>
+            </w:pPr>
+            <w:r>
+              <w:t>15</w:t>
+            </w:r>
+          </w:p>
+        </w:tc>
+        <w:tc>
+          <w:tcPr>
+            <w:tcW w:w="4400" w:type="pct"/>
+            <w:gridSpan w:val="2"/>
+            <w:shd w:val="clear" w:color="auto" w:fill="E7E6E6" w:themeFill="background2"/>
+            <w:vAlign w:val="center"/>
+          </w:tcPr>
+          <w:p>
+            <w:hyperlink r:id="rId109" w:history="1">
+              <w:r>
+                <w:rPr>
+                  <w:rStyle w:val="Hyperlink"/>
+                </w:rPr>
+                <w:t>Who Are AI Users</w:t>
+              </w:r>
+            </w:hyperlink>
+            <w:r>
+              <w:t xml:space="preserve"> </w:t>
+            </w:r>
+          </w:p>
+        </w:tc>
+      </w:tr>
+      <w:tr>
+        <w:trPr>
+          <w:trHeight w:val="288"/>
+        </w:trPr>
+        <w:tc>
+          <w:tcPr>
+            <w:tcW w:w="600" w:type="pct"/>
+            <w:shd w:val="clear" w:color="auto" w:fill="E7E6E6" w:themeFill="background2"/>
+            <w:vAlign w:val="center"/>
+          </w:tcPr>
+          <w:p>
+            <w:pPr>
+              <w:jc w:val="center"/>
+            </w:pPr>
+            <w:r>
+              <w:t>16</w:t>
+            </w:r>
+          </w:p>
+        </w:tc>
+        <w:tc>
+          <w:tcPr>
+            <w:tcW w:w="4400" w:type="pct"/>
+            <w:gridSpan w:val="2"/>
+            <w:shd w:val="clear" w:color="auto" w:fill="E7E6E6" w:themeFill="background2"/>
+            <w:vAlign w:val="center"/>
+          </w:tcPr>
+          <w:p>
+            <w:hyperlink r:id="rId110" w:history="1">
+              <w:r>
+                <w:rPr>
+                  <w:rStyle w:val="Hyperlink"/>
+                </w:rPr>
+                <w:t>How AI Tools Can Help with You Work</w:t>
+              </w:r>
+            </w:hyperlink>
+            <w:r>
+              <w:t xml:space="preserve"> </w:t>
+            </w:r>
+          </w:p>
+        </w:tc>
+      </w:tr>
+      <w:tr>
+        <w:trPr>
+          <w:trHeight w:val="288"/>
+        </w:trPr>
+        <w:tc>
+          <w:tcPr>
+            <w:tcW w:w="600" w:type="pct"/>
+            <w:shd w:val="clear" w:color="auto" w:fill="E7E6E6" w:themeFill="background2"/>
+            <w:vAlign w:val="center"/>
+          </w:tcPr>
+          <w:p>
+            <w:pPr>
+              <w:jc w:val="center"/>
+            </w:pPr>
+            <w:r>
+              <w:t>17</w:t>
+            </w:r>
+          </w:p>
+        </w:tc>
+        <w:tc>
+          <w:tcPr>
+            <w:tcW w:w="4400" w:type="pct"/>
+            <w:gridSpan w:val="2"/>
+            <w:shd w:val="clear" w:color="auto" w:fill="E7E6E6" w:themeFill="background2"/>
+            <w:vAlign w:val="center"/>
+          </w:tcPr>
+          <w:p>
+            <w:hyperlink r:id="rId111" w:history="1">
+              <w:r>
+                <w:rPr>
+                  <w:rStyle w:val="Hyperlink"/>
+                </w:rPr>
+                <w:t>What is The Human in The Loop Approach to AI</w:t>
+              </w:r>
+            </w:hyperlink>
+            <w:r>
+              <w:t xml:space="preserve"> </w:t>
+            </w:r>
+          </w:p>
+        </w:tc>
+      </w:tr>
+      <w:tr>
+        <w:trPr>
+          <w:trHeight w:val="288"/>
+        </w:trPr>
+        <w:tc>
+          <w:tcPr>
+            <w:tcW w:w="600" w:type="pct"/>
+            <w:shd w:val="clear" w:color="auto" w:fill="E7E6E6" w:themeFill="background2"/>
+            <w:vAlign w:val="center"/>
+          </w:tcPr>
+          <w:p>
+            <w:pPr>
+              <w:jc w:val="center"/>
+            </w:pPr>
+            <w:r>
+              <w:t>18</w:t>
+            </w:r>
+          </w:p>
+        </w:tc>
+        <w:tc>
+          <w:tcPr>
+            <w:tcW w:w="4400" w:type="pct"/>
+            <w:gridSpan w:val="2"/>
+            <w:shd w:val="clear" w:color="auto" w:fill="E7E6E6" w:themeFill="background2"/>
+            <w:vAlign w:val="center"/>
+          </w:tcPr>
+          <w:p>
+            <w:hyperlink r:id="rId112" w:history="1">
+              <w:r>
+                <w:rPr>
+                  <w:rStyle w:val="Hyperlink"/>
+                </w:rPr>
+                <w:t>What’s A LLM</w:t>
+              </w:r>
+            </w:hyperlink>
+            <w:r>
+              <w:t xml:space="preserve"> </w:t>
+            </w:r>
+          </w:p>
+        </w:tc>
+      </w:tr>
+      <w:tr>
+        <w:trPr>
+          <w:trHeight w:val="288"/>
+        </w:trPr>
+        <w:tc>
+          <w:tcPr>
+            <w:tcW w:w="600" w:type="pct"/>
+            <w:shd w:val="clear" w:color="auto" w:fill="E7E6E6" w:themeFill="background2"/>
+            <w:vAlign w:val="center"/>
+          </w:tcPr>
+          <w:p>
+            <w:pPr>
+              <w:jc w:val="center"/>
+            </w:pPr>
+            <w:r>
+              <w:t>19</w:t>
+            </w:r>
+          </w:p>
+        </w:tc>
+        <w:tc>
+          <w:tcPr>
+            <w:tcW w:w="4400" w:type="pct"/>
+            <w:gridSpan w:val="2"/>
+            <w:shd w:val="clear" w:color="auto" w:fill="E7E6E6" w:themeFill="background2"/>
+            <w:vAlign w:val="center"/>
+          </w:tcPr>
+          <w:p>
+            <w:hyperlink r:id="rId113" w:history="1">
+              <w:r>
+                <w:rPr>
+                  <w:rStyle w:val="Hyperlink"/>
+                </w:rPr>
+                <w:t>What AI Can’t Do</w:t>
+              </w:r>
+            </w:hyperlink>
+          </w:p>
+        </w:tc>
+      </w:tr>
+      <w:tr>
+        <w:trPr>
+          <w:trHeight w:val="288"/>
+        </w:trPr>
+        <w:tc>
+          <w:tcPr>
+            <w:tcW w:w="600" w:type="pct"/>
+            <w:shd w:val="clear" w:color="auto" w:fill="E7E6E6" w:themeFill="background2"/>
+            <w:vAlign w:val="center"/>
+          </w:tcPr>
+          <w:p>
+            <w:pPr>
+              <w:jc w:val="center"/>
+            </w:pPr>
+            <w:r>
+              <w:t>20</w:t>
+            </w:r>
+          </w:p>
+        </w:tc>
+        <w:tc>
+          <w:tcPr>
+            <w:tcW w:w="4400" w:type="pct"/>
+            <w:gridSpan w:val="2"/>
+            <w:shd w:val="clear" w:color="auto" w:fill="E7E6E6" w:themeFill="background2"/>
+            <w:vAlign w:val="center"/>
+          </w:tcPr>
+          <w:p>
+            <w:hyperlink r:id="rId114" w:history="1">
+              <w:r>
+                <w:rPr>
+                  <w:rStyle w:val="Hyperlink"/>
+                </w:rPr>
+                <w:t>The Capabilities and Limits of AI</w:t>
+              </w:r>
+            </w:hyperlink>
+            <w:r>
+              <w:t xml:space="preserve"> </w:t>
+            </w:r>
+          </w:p>
+        </w:tc>
+      </w:tr>
+      <w:tr>
+        <w:trPr>
+          <w:trHeight w:val="288"/>
+        </w:trPr>
+        <w:tc>
+          <w:tcPr>
+            <w:tcW w:w="600" w:type="pct"/>
+            <w:shd w:val="clear" w:color="auto" w:fill="E7E6E6" w:themeFill="background2"/>
+            <w:vAlign w:val="center"/>
+          </w:tcPr>
+          <w:p>
+            <w:pPr>
+              <w:jc w:val="center"/>
+            </w:pPr>
+            <w:r>
+              <w:lastRenderedPageBreak/>
+              <w:t>21</w:t>
+            </w:r>
+          </w:p>
+        </w:tc>
+        <w:tc>
+          <w:tcPr>
+            <w:tcW w:w="4400" w:type="pct"/>
+            <w:gridSpan w:val="2"/>
+            <w:shd w:val="clear" w:color="auto" w:fill="E7E6E6" w:themeFill="background2"/>
+            <w:vAlign w:val="center"/>
+          </w:tcPr>
+          <w:p>
+            <w:hyperlink r:id="rId115" w:history="1">
+              <w:r>
+                <w:rPr>
+                  <w:rStyle w:val="Hyperlink"/>
+                </w:rPr>
+                <w:t>What is Med PaLM in AI</w:t>
+              </w:r>
+            </w:hyperlink>
+            <w:r>
+              <w:t xml:space="preserve"> </w:t>
+            </w:r>
+          </w:p>
+        </w:tc>
+      </w:tr>
+      <w:tr>
+        <w:trPr>
+          <w:trHeight w:val="288"/>
+        </w:trPr>
+        <w:tc>
+          <w:tcPr>
+            <w:tcW w:w="600" w:type="pct"/>
+            <w:shd w:val="clear" w:color="auto" w:fill="E7E6E6" w:themeFill="background2"/>
+            <w:vAlign w:val="center"/>
+          </w:tcPr>
+          <w:p>
+            <w:pPr>
+              <w:jc w:val="center"/>
+            </w:pPr>
+            <w:r>
+              <w:t>22</w:t>
+            </w:r>
+          </w:p>
+        </w:tc>
+        <w:tc>
+          <w:tcPr>
+            <w:tcW w:w="4400" w:type="pct"/>
+            <w:gridSpan w:val="2"/>
+            <w:shd w:val="clear" w:color="auto" w:fill="E7E6E6" w:themeFill="background2"/>
+            <w:vAlign w:val="center"/>
+          </w:tcPr>
+          <w:p>
+            <w:hyperlink r:id="rId116" w:history="1">
+              <w:r>
+                <w:rPr>
+                  <w:rStyle w:val="Hyperlink"/>
+                </w:rPr>
+                <w:t>What is AI</w:t>
+              </w:r>
+            </w:hyperlink>
+            <w:r>
+              <w:t xml:space="preserve"> </w:t>
+            </w:r>
+          </w:p>
+        </w:tc>
+      </w:tr>
+      <w:tr>
+        <w:trPr>
+          <w:trHeight w:val="288"/>
+        </w:trPr>
+        <w:tc>
+          <w:tcPr>
+            <w:tcW w:w="600" w:type="pct"/>
+            <w:shd w:val="clear" w:color="auto" w:fill="E7E6E6" w:themeFill="background2"/>
+            <w:vAlign w:val="center"/>
+          </w:tcPr>
+          <w:p>
+            <w:pPr>
+              <w:jc w:val="center"/>
+            </w:pPr>
+            <w:r>
+              <w:t>23</w:t>
+            </w:r>
+          </w:p>
+        </w:tc>
+        <w:tc>
+          <w:tcPr>
+            <w:tcW w:w="4400" w:type="pct"/>
+            <w:gridSpan w:val="2"/>
+            <w:shd w:val="clear" w:color="auto" w:fill="E7E6E6" w:themeFill="background2"/>
+            <w:vAlign w:val="center"/>
+          </w:tcPr>
+          <w:p>
+            <w:hyperlink r:id="rId117" w:history="1">
+              <w:r>
+                <w:rPr>
+                  <w:rStyle w:val="Hyperlink"/>
+                </w:rPr>
+                <w:t>What is Knowledge Cutoff in AI</w:t>
+              </w:r>
+            </w:hyperlink>
+            <w:r>
+              <w:t xml:space="preserve"> </w:t>
+            </w:r>
+          </w:p>
+        </w:tc>
+      </w:tr>
+      <w:tr>
+        <w:trPr>
+          <w:trHeight w:val="288"/>
+        </w:trPr>
+        <w:tc>
+          <w:tcPr>
+            <w:tcW w:w="600" w:type="pct"/>
+            <w:shd w:val="clear" w:color="auto" w:fill="E7E6E6" w:themeFill="background2"/>
+            <w:vAlign w:val="center"/>
+          </w:tcPr>
+          <w:p>
+            <w:pPr>
+              <w:jc w:val="center"/>
+            </w:pPr>
+            <w:r>
+              <w:t>24</w:t>
+            </w:r>
+          </w:p>
+        </w:tc>
+        <w:tc>
+          <w:tcPr>
+            <w:tcW w:w="4400" w:type="pct"/>
+            <w:gridSpan w:val="2"/>
+            <w:shd w:val="clear" w:color="auto" w:fill="E7E6E6" w:themeFill="background2"/>
+            <w:vAlign w:val="center"/>
+          </w:tcPr>
+          <w:p>
+            <w:hyperlink r:id="rId118" w:history="1">
+              <w:r>
+                <w:rPr>
+                  <w:rStyle w:val="Hyperlink"/>
+                </w:rPr>
+                <w:t>How Can AI Predict the Future</w:t>
+              </w:r>
+            </w:hyperlink>
+            <w:r>
+              <w:t xml:space="preserve"> </w:t>
+            </w:r>
+          </w:p>
+        </w:tc>
+      </w:tr>
+      <w:tr>
+        <w:trPr>
+          <w:trHeight w:val="288"/>
+        </w:trPr>
+        <w:tc>
+          <w:tcPr>
+            <w:tcW w:w="600" w:type="pct"/>
+            <w:shd w:val="clear" w:color="auto" w:fill="E7E6E6" w:themeFill="background2"/>
+            <w:vAlign w:val="center"/>
+          </w:tcPr>
+          <w:p>
+            <w:pPr>
+              <w:jc w:val="center"/>
+            </w:pPr>
+            <w:r>
+              <w:t>25</w:t>
+            </w:r>
+          </w:p>
+        </w:tc>
+        <w:tc>
+          <w:tcPr>
+            <w:tcW w:w="4400" w:type="pct"/>
+            <w:gridSpan w:val="2"/>
+            <w:shd w:val="clear" w:color="auto" w:fill="E7E6E6" w:themeFill="background2"/>
+            <w:vAlign w:val="center"/>
+          </w:tcPr>
+          <w:p>
+            <w:hyperlink r:id="rId119" w:history="1">
+              <w:r>
+                <w:rPr>
+                  <w:rStyle w:val="Hyperlink"/>
+                </w:rPr>
+                <w:t>How AI Can Help You Work</w:t>
+              </w:r>
+            </w:hyperlink>
+            <w:r>
+              <w:t xml:space="preserve"> </w:t>
+            </w:r>
+          </w:p>
+        </w:tc>
+      </w:tr>
+      <w:tr>
+        <w:trPr>
+          <w:trHeight w:val="288"/>
+        </w:trPr>
+        <w:tc>
+          <w:tcPr>
+            <w:tcW w:w="600" w:type="pct"/>
+            <w:shd w:val="clear" w:color="auto" w:fill="E7E6E6" w:themeFill="background2"/>
+            <w:vAlign w:val="center"/>
+          </w:tcPr>
+          <w:p>
+            <w:pPr>
+              <w:jc w:val="center"/>
+            </w:pPr>
+            <w:r>
+              <w:t>26</w:t>
+            </w:r>
+          </w:p>
+        </w:tc>
+        <w:tc>
+          <w:tcPr>
+            <w:tcW w:w="4400" w:type="pct"/>
+            <w:gridSpan w:val="2"/>
+            <w:shd w:val="clear" w:color="auto" w:fill="E7E6E6" w:themeFill="background2"/>
+            <w:vAlign w:val="center"/>
+          </w:tcPr>
+          <w:p>
+            <w:hyperlink r:id="rId120" w:history="1">
+              <w:r>
+                <w:rPr>
+                  <w:rStyle w:val="Hyperlink"/>
+                </w:rPr>
+                <w:t>What is Systemic Bias in AI</w:t>
+              </w:r>
+            </w:hyperlink>
+            <w:r>
+              <w:t xml:space="preserve"> </w:t>
+            </w:r>
+          </w:p>
+        </w:tc>
+      </w:tr>
+      <w:tr>
+        <w:trPr>
+          <w:trHeight w:val="288"/>
+        </w:trPr>
+        <w:tc>
+          <w:tcPr>
+            <w:tcW w:w="600" w:type="pct"/>
+            <w:shd w:val="clear" w:color="auto" w:fill="E7E6E6" w:themeFill="background2"/>
+            <w:vAlign w:val="center"/>
+          </w:tcPr>
+          <w:p>
+            <w:pPr>
+              <w:jc w:val="center"/>
+            </w:pPr>
+            <w:r>
+              <w:t>27</w:t>
+            </w:r>
+          </w:p>
+        </w:tc>
+        <w:tc>
+          <w:tcPr>
+            <w:tcW w:w="4400" w:type="pct"/>
+            <w:gridSpan w:val="2"/>
+            <w:shd w:val="clear" w:color="auto" w:fill="E7E6E6" w:themeFill="background2"/>
+            <w:vAlign w:val="center"/>
+          </w:tcPr>
+          <w:p>
+            <w:hyperlink r:id="rId121" w:history="1">
+              <w:r>
+                <w:rPr>
+                  <w:rStyle w:val="Hyperlink"/>
+                </w:rPr>
+                <w:t>What is A Multimodal Model in AI</w:t>
+              </w:r>
+            </w:hyperlink>
+            <w:r>
+              <w:t xml:space="preserve"> </w:t>
+            </w:r>
+          </w:p>
+        </w:tc>
+      </w:tr>
+      <w:tr>
+        <w:trPr>
+          <w:trHeight w:val="288"/>
+        </w:trPr>
+        <w:tc>
+          <w:tcPr>
+            <w:tcW w:w="600" w:type="pct"/>
+            <w:shd w:val="clear" w:color="auto" w:fill="E7E6E6" w:themeFill="background2"/>
+            <w:vAlign w:val="center"/>
+          </w:tcPr>
+          <w:p>
+            <w:pPr>
+              <w:jc w:val="center"/>
+            </w:pPr>
+            <w:r>
+              <w:t>28</w:t>
+            </w:r>
+          </w:p>
+        </w:tc>
+        <w:tc>
+          <w:tcPr>
+            <w:tcW w:w="4400" w:type="pct"/>
+            <w:gridSpan w:val="2"/>
+            <w:shd w:val="clear" w:color="auto" w:fill="E7E6E6" w:themeFill="background2"/>
+            <w:vAlign w:val="center"/>
+          </w:tcPr>
+          <w:p>
+            <w:hyperlink r:id="rId122" w:history="1">
+              <w:r>
+                <w:rPr>
+                  <w:rStyle w:val="Hyperlink"/>
+                </w:rPr>
+                <w:t>How Does AI Learn</w:t>
+              </w:r>
+            </w:hyperlink>
+            <w:r>
+              <w:t xml:space="preserve"> </w:t>
+            </w:r>
+          </w:p>
+        </w:tc>
+      </w:tr>
+      <w:tr>
+        <w:trPr>
+          <w:trHeight w:val="288"/>
+        </w:trPr>
+        <w:tc>
+          <w:tcPr>
+            <w:tcW w:w="600" w:type="pct"/>
+            <w:shd w:val="clear" w:color="auto" w:fill="E7E6E6" w:themeFill="background2"/>
+            <w:vAlign w:val="center"/>
+          </w:tcPr>
+          <w:p>
+            <w:pPr>
+              <w:jc w:val="center"/>
+            </w:pPr>
+            <w:r>
+              <w:t>29</w:t>
+            </w:r>
+          </w:p>
+        </w:tc>
+        <w:tc>
+          <w:tcPr>
+            <w:tcW w:w="4400" w:type="pct"/>
+            <w:gridSpan w:val="2"/>
+            <w:shd w:val="clear" w:color="auto" w:fill="E7E6E6" w:themeFill="background2"/>
+            <w:vAlign w:val="center"/>
+          </w:tcPr>
+          <w:p>
+            <w:hyperlink r:id="rId123" w:history="1">
+              <w:r>
+                <w:rPr>
+                  <w:rStyle w:val="Hyperlink"/>
+                </w:rPr>
+                <w:t>What Are Hallucination in AI</w:t>
+              </w:r>
+            </w:hyperlink>
+            <w:r>
+              <w:t xml:space="preserve"> </w:t>
+            </w:r>
+          </w:p>
+        </w:tc>
+      </w:tr>
+      <w:tr>
+        <w:trPr>
+          <w:trHeight w:val="288"/>
+        </w:trPr>
+        <w:tc>
+          <w:tcPr>
+            <w:tcW w:w="600" w:type="pct"/>
+            <w:shd w:val="clear" w:color="auto" w:fill="E7E6E6" w:themeFill="background2"/>
+            <w:vAlign w:val="center"/>
+          </w:tcPr>
+          <w:p>
+            <w:pPr>
+              <w:jc w:val="center"/>
+            </w:pPr>
+            <w:r>
+              <w:t>30</w:t>
+            </w:r>
+          </w:p>
+        </w:tc>
+        <w:tc>
+          <w:tcPr>
+            <w:tcW w:w="4400" w:type="pct"/>
+            <w:gridSpan w:val="2"/>
+            <w:shd w:val="clear" w:color="auto" w:fill="E7E6E6" w:themeFill="background2"/>
+            <w:vAlign w:val="center"/>
+          </w:tcPr>
+          <w:p>
+            <w:hyperlink r:id="rId124" w:history="1">
+              <w:r>
+                <w:rPr>
+                  <w:rStyle w:val="Hyperlink"/>
+                </w:rPr>
+                <w:t>Can AI Be Biased</w:t>
+              </w:r>
+            </w:hyperlink>
+            <w:r>
+              <w:t xml:space="preserve"> </w:t>
+            </w:r>
+          </w:p>
+        </w:tc>
+      </w:tr>
+      <w:tr>
+        <w:trPr>
+          <w:trHeight w:val="288"/>
+        </w:trPr>
+        <w:tc>
+          <w:tcPr>
+            <w:tcW w:w="600" w:type="pct"/>
+            <w:shd w:val="clear" w:color="auto" w:fill="E7E6E6" w:themeFill="background2"/>
+            <w:vAlign w:val="center"/>
+          </w:tcPr>
+          <w:p>
+            <w:pPr>
+              <w:jc w:val="center"/>
+            </w:pPr>
+            <w:r>
+              <w:t>31</w:t>
+            </w:r>
+          </w:p>
+        </w:tc>
+        <w:tc>
+          <w:tcPr>
+            <w:tcW w:w="4400" w:type="pct"/>
+            <w:gridSpan w:val="2"/>
+            <w:shd w:val="clear" w:color="auto" w:fill="E7E6E6" w:themeFill="background2"/>
+            <w:vAlign w:val="center"/>
+          </w:tcPr>
+          <w:p>
+            <w:hyperlink r:id="rId125" w:history="1">
+              <w:r>
+                <w:rPr>
+                  <w:rStyle w:val="Hyperlink"/>
+                </w:rPr>
+                <w:t>Generative AI and Its Tools</w:t>
+              </w:r>
+            </w:hyperlink>
+            <w:r>
+              <w:t xml:space="preserve"> </w:t>
+            </w:r>
+          </w:p>
+        </w:tc>
+      </w:tr>
+      <w:tr>
+        <w:trPr>
+          <w:trHeight w:val="288"/>
+        </w:trPr>
+        <w:tc>
+          <w:tcPr>
+            <w:tcW w:w="600" w:type="pct"/>
+            <w:shd w:val="clear" w:color="auto" w:fill="E7E6E6" w:themeFill="background2"/>
+            <w:vAlign w:val="center"/>
+          </w:tcPr>
+          <w:p>
+            <w:pPr>
+              <w:jc w:val="center"/>
+            </w:pPr>
+            <w:r>
+              <w:t>32</w:t>
+            </w:r>
+          </w:p>
+        </w:tc>
+        <w:tc>
+          <w:tcPr>
+            <w:tcW w:w="4400" w:type="pct"/>
+            <w:gridSpan w:val="2"/>
+            <w:shd w:val="clear" w:color="auto" w:fill="E7E6E6" w:themeFill="background2"/>
+            <w:vAlign w:val="center"/>
+          </w:tcPr>
+          <w:p>
+            <w:hyperlink r:id="rId126" w:history="1">
+              <w:r>
+                <w:rPr>
+                  <w:rStyle w:val="Hyperlink"/>
+                </w:rPr>
+                <w:t>What is Data Bias in AI</w:t>
+              </w:r>
+            </w:hyperlink>
+            <w:r>
+              <w:t xml:space="preserve"> </w:t>
+            </w:r>
+          </w:p>
+        </w:tc>
+      </w:tr>
+      <w:tr>
+        <w:trPr>
+          <w:trHeight w:val="288"/>
+        </w:trPr>
+        <w:tc>
+          <w:tcPr>
+            <w:tcW w:w="600" w:type="pct"/>
+            <w:shd w:val="clear" w:color="auto" w:fill="E7E6E6" w:themeFill="background2"/>
+            <w:vAlign w:val="center"/>
+          </w:tcPr>
+          <w:p>
+            <w:pPr>
+              <w:jc w:val="center"/>
+            </w:pPr>
+            <w:r>
+              <w:t>33</w:t>
+            </w:r>
+          </w:p>
+        </w:tc>
+        <w:tc>
+          <w:tcPr>
+            <w:tcW w:w="4400" w:type="pct"/>
+            <w:gridSpan w:val="2"/>
+            <w:shd w:val="clear" w:color="auto" w:fill="E7E6E6" w:themeFill="background2"/>
+            <w:vAlign w:val="center"/>
+          </w:tcPr>
+          <w:p>
+            <w:hyperlink r:id="rId127" w:history="1">
+              <w:r>
+                <w:rPr>
+                  <w:rStyle w:val="Hyperlink"/>
+                </w:rPr>
+                <w:t>How to Use Generative AI Tools</w:t>
+              </w:r>
+            </w:hyperlink>
+            <w:r>
+              <w:t xml:space="preserve"> </w:t>
+            </w:r>
+          </w:p>
+        </w:tc>
+      </w:tr>
+      <w:tr>
+        <w:trPr>
+          <w:trHeight w:val="288"/>
+        </w:trPr>
+        <w:tc>
+          <w:tcPr>
+            <w:tcW w:w="600" w:type="pct"/>
+            <w:shd w:val="clear" w:color="auto" w:fill="E7E6E6" w:themeFill="background2"/>
+            <w:vAlign w:val="center"/>
+          </w:tcPr>
+          <w:p>
+            <w:pPr>
+              <w:jc w:val="center"/>
+            </w:pPr>
+            <w:r>
+              <w:t>34</w:t>
+            </w:r>
+          </w:p>
+        </w:tc>
+        <w:tc>
+          <w:tcPr>
+            <w:tcW w:w="4400" w:type="pct"/>
+            <w:gridSpan w:val="2"/>
+            <w:shd w:val="clear" w:color="auto" w:fill="E7E6E6" w:themeFill="background2"/>
+            <w:vAlign w:val="center"/>
+          </w:tcPr>
+          <w:p>
+            <w:hyperlink r:id="rId128" w:history="1">
+              <w:r>
+                <w:rPr>
+                  <w:rStyle w:val="Hyperlink"/>
+                </w:rPr>
+                <w:t>What is Med-PalM M</w:t>
+              </w:r>
+            </w:hyperlink>
+          </w:p>
+        </w:tc>
+      </w:tr>
+      <w:tr>
+        <w:trPr>
+          <w:trHeight w:val="288"/>
+        </w:trPr>
+        <w:tc>
+          <w:tcPr>
+            <w:tcW w:w="600" w:type="pct"/>
+            <w:shd w:val="clear" w:color="auto" w:fill="E7E6E6" w:themeFill="background2"/>
+            <w:vAlign w:val="center"/>
+          </w:tcPr>
+          <w:p>
+            <w:pPr>
+              <w:jc w:val="center"/>
+            </w:pPr>
+            <w:r>
+              <w:t>35</w:t>
+            </w:r>
+          </w:p>
+        </w:tc>
+        <w:tc>
+          <w:tcPr>
+            <w:tcW w:w="4400" w:type="pct"/>
+            <w:gridSpan w:val="2"/>
+            <w:shd w:val="clear" w:color="auto" w:fill="E7E6E6" w:themeFill="background2"/>
+            <w:vAlign w:val="center"/>
+          </w:tcPr>
+          <w:p>
+            <w:hyperlink r:id="rId129" w:history="1">
+              <w:r>
+                <w:rPr>
+                  <w:rStyle w:val="Hyperlink"/>
+                </w:rPr>
+                <w:t>What Can Cause AI</w:t>
+              </w:r>
+            </w:hyperlink>
+            <w:r>
+              <w:t xml:space="preserve"> </w:t>
+            </w:r>
+          </w:p>
+        </w:tc>
+      </w:tr>
+      <w:tr>
+        <w:trPr>
+          <w:trHeight w:val="288"/>
+        </w:trPr>
+        <w:tc>
+          <w:tcPr>
+            <w:tcW w:w="600" w:type="pct"/>
+            <w:shd w:val="clear" w:color="auto" w:fill="E7E6E6" w:themeFill="background2"/>
+            <w:vAlign w:val="center"/>
+          </w:tcPr>
+          <w:p>
+            <w:pPr>
+              <w:jc w:val="center"/>
+            </w:pPr>
+            <w:r>
+              <w:t>36</w:t>
+            </w:r>
+          </w:p>
+        </w:tc>
+        <w:tc>
+          <w:tcPr>
+            <w:tcW w:w="4400" w:type="pct"/>
+            <w:gridSpan w:val="2"/>
+            <w:shd w:val="clear" w:color="auto" w:fill="E7E6E6" w:themeFill="background2"/>
+            <w:vAlign w:val="center"/>
+          </w:tcPr>
+          <w:p>
+            <w:hyperlink r:id="rId130" w:history="1">
+              <w:r>
+                <w:rPr>
+                  <w:rStyle w:val="Hyperlink"/>
+                </w:rPr>
+                <w:t>Why Human Involvement is Essential in AI</w:t>
+              </w:r>
+            </w:hyperlink>
+            <w:r>
+              <w:t xml:space="preserve"> </w:t>
+            </w:r>
+          </w:p>
+        </w:tc>
+      </w:tr>
+      <w:tr>
+        <w:trPr>
+          <w:trHeight w:val="288"/>
+        </w:trPr>
+        <w:tc>
+          <w:tcPr>
+            <w:tcW w:w="600" w:type="pct"/>
+            <w:shd w:val="clear" w:color="auto" w:fill="E7E6E6" w:themeFill="background2"/>
+            <w:vAlign w:val="center"/>
+          </w:tcPr>
+          <w:p>
+            <w:pPr>
+              <w:jc w:val="center"/>
+            </w:pPr>
+            <w:r>
+              <w:t>37</w:t>
+            </w:r>
+          </w:p>
+        </w:tc>
+        <w:tc>
+          <w:tcPr>
+            <w:tcW w:w="4400" w:type="pct"/>
+            <w:gridSpan w:val="2"/>
+            <w:shd w:val="clear" w:color="auto" w:fill="E7E6E6" w:themeFill="background2"/>
+            <w:vAlign w:val="center"/>
+          </w:tcPr>
+          <w:p>
+            <w:hyperlink r:id="rId131" w:history="1">
+              <w:r>
+                <w:rPr>
+                  <w:rStyle w:val="Hyperlink"/>
+                </w:rPr>
+                <w:t>What Harm Can AI Cause</w:t>
+              </w:r>
+            </w:hyperlink>
+            <w:r>
+              <w:t xml:space="preserve"> </w:t>
+            </w:r>
+          </w:p>
+        </w:tc>
+      </w:tr>
+      <w:tr>
+        <w:trPr>
+          <w:trHeight w:val="288"/>
+        </w:trPr>
+        <w:tc>
+          <w:tcPr>
+            <w:tcW w:w="600" w:type="pct"/>
+            <w:shd w:val="clear" w:color="auto" w:fill="E7E6E6" w:themeFill="background2"/>
+            <w:vAlign w:val="center"/>
+          </w:tcPr>
+          <w:p>
+            <w:pPr>
+              <w:jc w:val="center"/>
+            </w:pPr>
+            <w:r>
+              <w:t>38</w:t>
+            </w:r>
+          </w:p>
+        </w:tc>
+        <w:tc>
+          <w:tcPr>
+            <w:tcW w:w="4400" w:type="pct"/>
+            <w:gridSpan w:val="2"/>
+            <w:shd w:val="clear" w:color="auto" w:fill="E7E6E6" w:themeFill="background2"/>
+            <w:vAlign w:val="center"/>
+          </w:tcPr>
+          <w:p>
+            <w:hyperlink r:id="rId132" w:history="1">
+              <w:r>
+                <w:rPr>
+                  <w:rStyle w:val="Hyperlink"/>
+                </w:rPr>
+                <w:t>How is AI Used in Robotics</w:t>
+              </w:r>
+            </w:hyperlink>
+            <w:r>
+              <w:t xml:space="preserve"> </w:t>
+            </w:r>
+          </w:p>
+        </w:tc>
+      </w:tr>
+      <w:tr>
+        <w:trPr>
+          <w:trHeight w:val="288"/>
+        </w:trPr>
+        <w:tc>
+          <w:tcPr>
+            <w:tcW w:w="600" w:type="pct"/>
+            <w:shd w:val="clear" w:color="auto" w:fill="E7E6E6" w:themeFill="background2"/>
+            <w:vAlign w:val="center"/>
+          </w:tcPr>
+          <w:p>
+            <w:pPr>
+              <w:jc w:val="center"/>
+            </w:pPr>
+            <w:r>
+              <w:t>39</w:t>
+            </w:r>
+          </w:p>
+        </w:tc>
+        <w:tc>
+          <w:tcPr>
+            <w:tcW w:w="4400" w:type="pct"/>
+            <w:gridSpan w:val="2"/>
+            <w:shd w:val="clear" w:color="auto" w:fill="E7E6E6" w:themeFill="background2"/>
+            <w:vAlign w:val="center"/>
+          </w:tcPr>
+          <w:p>
+            <w:hyperlink r:id="rId133" w:history="1">
+              <w:r>
+                <w:rPr>
+                  <w:rStyle w:val="Hyperlink"/>
+                </w:rPr>
+                <w:t>When to Use Generative AI</w:t>
+              </w:r>
+            </w:hyperlink>
+            <w:r>
+              <w:t xml:space="preserve"> </w:t>
+            </w:r>
+          </w:p>
+        </w:tc>
+      </w:tr>
+      <w:tr>
+        <w:trPr>
+          <w:trHeight w:val="288"/>
+        </w:trPr>
+        <w:tc>
+          <w:tcPr>
+            <w:tcW w:w="600" w:type="pct"/>
+            <w:shd w:val="clear" w:color="auto" w:fill="E7E6E6" w:themeFill="background2"/>
+            <w:vAlign w:val="center"/>
+          </w:tcPr>
+          <w:p>
+            <w:pPr>
+              <w:jc w:val="center"/>
+            </w:pPr>
+            <w:r>
+              <w:t>40</w:t>
+            </w:r>
+          </w:p>
+        </w:tc>
+        <w:tc>
+          <w:tcPr>
+            <w:tcW w:w="4400" w:type="pct"/>
+            <w:gridSpan w:val="2"/>
+            <w:shd w:val="clear" w:color="auto" w:fill="E7E6E6" w:themeFill="background2"/>
+            <w:vAlign w:val="center"/>
+          </w:tcPr>
+          <w:p>
+            <w:hyperlink r:id="rId134" w:history="1">
+              <w:r>
+                <w:rPr>
+                  <w:rStyle w:val="Hyperlink"/>
+                </w:rPr>
+                <w:t xml:space="preserve">How Can I Use </w:t>
+              </w:r>
+              <w:r>
+                <w:rPr>
+                  <w:rStyle w:val="Hyperlink"/>
+                </w:rPr>
+                <w:t>AI for Content Creatin</w:t>
+              </w:r>
+            </w:hyperlink>
+            <w:r>
+              <w:t xml:space="preserve"> </w:t>
+            </w:r>
+          </w:p>
+        </w:tc>
+      </w:tr>
+      <w:tr>
+        <w:trPr>
+          <w:trHeight w:val="288"/>
+        </w:trPr>
+        <w:tc>
+          <w:tcPr>
+            <w:tcW w:w="600" w:type="pct"/>
+            <w:shd w:val="clear" w:color="auto" w:fill="E7E6E6" w:themeFill="background2"/>
+            <w:vAlign w:val="center"/>
+          </w:tcPr>
+          <w:p>
+            <w:pPr>
+              <w:jc w:val="center"/>
+            </w:pPr>
+            <w:r>
+              <w:t>41</w:t>
+            </w:r>
+          </w:p>
+        </w:tc>
+        <w:tc>
+          <w:tcPr>
+            <w:tcW w:w="4400" w:type="pct"/>
+            <w:gridSpan w:val="2"/>
+            <w:shd w:val="clear" w:color="auto" w:fill="E7E6E6" w:themeFill="background2"/>
+            <w:vAlign w:val="center"/>
+          </w:tcPr>
+          <w:p>
+            <w:hyperlink r:id="rId135" w:history="1">
+              <w:r>
+                <w:rPr>
+                  <w:rStyle w:val="Hyperlink"/>
+                </w:rPr>
+                <w:t>What is Quality of Service Harm in AI</w:t>
+              </w:r>
+            </w:hyperlink>
+            <w:r>
+              <w:t xml:space="preserve"> </w:t>
+            </w:r>
+          </w:p>
+        </w:tc>
+      </w:tr>
+      <w:tr>
+        <w:trPr>
+          <w:trHeight w:val="288"/>
+        </w:trPr>
+        <w:tc>
+          <w:tcPr>
+            <w:tcW w:w="600" w:type="pct"/>
+            <w:shd w:val="clear" w:color="auto" w:fill="E7E6E6" w:themeFill="background2"/>
+            <w:vAlign w:val="center"/>
+          </w:tcPr>
+          <w:p>
+            <w:pPr>
+              <w:jc w:val="center"/>
+            </w:pPr>
+            <w:r>
+              <w:t>42</w:t>
+            </w:r>
+          </w:p>
+        </w:tc>
+        <w:tc>
+          <w:tcPr>
+            <w:tcW w:w="4400" w:type="pct"/>
+            <w:gridSpan w:val="2"/>
+            <w:shd w:val="clear" w:color="auto" w:fill="E7E6E6" w:themeFill="background2"/>
+            <w:vAlign w:val="center"/>
+          </w:tcPr>
+          <w:p>
+            <w:hyperlink r:id="rId136" w:history="1">
+              <w:r>
+                <w:rPr>
+                  <w:rStyle w:val="Hyperlink"/>
+                </w:rPr>
+                <w:t>How Can AI Help Me Lear Python</w:t>
+              </w:r>
+            </w:hyperlink>
+            <w:r>
+              <w:t xml:space="preserve"> </w:t>
+            </w:r>
+          </w:p>
+        </w:tc>
+      </w:tr>
+      <w:tr>
+        <w:trPr>
+          <w:trHeight w:val="288"/>
+        </w:trPr>
+        <w:tc>
+          <w:tcPr>
+            <w:tcW w:w="600" w:type="pct"/>
+            <w:shd w:val="clear" w:color="auto" w:fill="E7E6E6" w:themeFill="background2"/>
+            <w:vAlign w:val="center"/>
+          </w:tcPr>
+          <w:p>
+            <w:pPr>
+              <w:jc w:val="center"/>
+            </w:pPr>
+            <w:r>
+              <w:t>43</w:t>
+            </w:r>
+          </w:p>
+        </w:tc>
+        <w:tc>
+          <w:tcPr>
+            <w:tcW w:w="4400" w:type="pct"/>
+            <w:gridSpan w:val="2"/>
+            <w:shd w:val="clear" w:color="auto" w:fill="E7E6E6" w:themeFill="background2"/>
+            <w:vAlign w:val="center"/>
+          </w:tcPr>
+          <w:p>
+            <w:hyperlink r:id="rId137" w:history="1">
+              <w:r>
+                <w:rPr>
+                  <w:rStyle w:val="Hyperlink"/>
+                </w:rPr>
+                <w:t>How to Boost Productivity Using Large Language Models</w:t>
+              </w:r>
+            </w:hyperlink>
+            <w:r>
+              <w:t xml:space="preserve"> </w:t>
+            </w:r>
+          </w:p>
+        </w:tc>
+      </w:tr>
+      <w:tr>
+        <w:trPr>
+          <w:trHeight w:val="288"/>
+        </w:trPr>
+        <w:tc>
+          <w:tcPr>
+            <w:tcW w:w="600" w:type="pct"/>
+            <w:shd w:val="clear" w:color="auto" w:fill="E7E6E6" w:themeFill="background2"/>
+            <w:vAlign w:val="center"/>
+          </w:tcPr>
+          <w:p>
+            <w:pPr>
+              <w:jc w:val="center"/>
+            </w:pPr>
+            <w:r>
+              <w:t>44</w:t>
+            </w:r>
+          </w:p>
+        </w:tc>
+        <w:tc>
+          <w:tcPr>
+            <w:tcW w:w="4400" w:type="pct"/>
+            <w:gridSpan w:val="2"/>
+            <w:shd w:val="clear" w:color="auto" w:fill="E7E6E6" w:themeFill="background2"/>
+            <w:vAlign w:val="center"/>
+          </w:tcPr>
+          <w:p>
+            <w:hyperlink r:id="rId138" w:history="1">
+              <w:r>
+                <w:rPr>
+                  <w:rStyle w:val="Hyperlink"/>
+                </w:rPr>
+                <w:t>How Can AI Help Me Read Faster</w:t>
+              </w:r>
+            </w:hyperlink>
+            <w:r>
+              <w:t xml:space="preserve"> </w:t>
+            </w:r>
+          </w:p>
+        </w:tc>
+      </w:tr>
+      <w:tr>
+        <w:trPr>
+          <w:trHeight w:val="288"/>
+        </w:trPr>
+        <w:tc>
+          <w:tcPr>
+            <w:tcW w:w="600" w:type="pct"/>
+            <w:shd w:val="clear" w:color="auto" w:fill="E7E6E6" w:themeFill="background2"/>
+            <w:vAlign w:val="center"/>
+          </w:tcPr>
+          <w:p>
+            <w:pPr>
+              <w:jc w:val="center"/>
+            </w:pPr>
+            <w:r>
+              <w:t>45</w:t>
+            </w:r>
+          </w:p>
+        </w:tc>
+        <w:tc>
+          <w:tcPr>
+            <w:tcW w:w="4400" w:type="pct"/>
+            <w:gridSpan w:val="2"/>
+            <w:shd w:val="clear" w:color="auto" w:fill="E7E6E6" w:themeFill="background2"/>
+            <w:vAlign w:val="center"/>
+          </w:tcPr>
+          <w:p>
+            <w:hyperlink r:id="rId139" w:history="1">
+              <w:r>
+                <w:rPr>
+                  <w:rStyle w:val="Hyperlink"/>
+                </w:rPr>
+                <w:t>How Can I Leverage AI in My Work</w:t>
+              </w:r>
+            </w:hyperlink>
+            <w:r>
+              <w:t xml:space="preserve"> </w:t>
+            </w:r>
+          </w:p>
+        </w:tc>
+      </w:tr>
+      <w:tr>
+        <w:trPr>
+          <w:trHeight w:val="288"/>
+        </w:trPr>
+        <w:tc>
+          <w:tcPr>
+            <w:tcW w:w="600" w:type="pct"/>
+            <w:shd w:val="clear" w:color="auto" w:fill="E7E6E6" w:themeFill="background2"/>
+            <w:vAlign w:val="center"/>
+          </w:tcPr>
+          <w:p>
+            <w:pPr>
+              <w:jc w:val="center"/>
+            </w:pPr>
+            <w:r>
+              <w:t>46</w:t>
+            </w:r>
+          </w:p>
+        </w:tc>
+        <w:tc>
+          <w:tcPr>
+            <w:tcW w:w="4400" w:type="pct"/>
+            <w:gridSpan w:val="2"/>
+            <w:shd w:val="clear" w:color="auto" w:fill="E7E6E6" w:themeFill="background2"/>
+            <w:vAlign w:val="center"/>
+          </w:tcPr>
+          <w:p>
+            <w:hyperlink r:id="rId140" w:history="1">
+              <w:r>
+                <w:rPr>
+                  <w:rStyle w:val="Hyperlink"/>
+                </w:rPr>
+                <w:t>What Are LLMs</w:t>
+              </w:r>
+            </w:hyperlink>
+            <w:r>
+              <w:t xml:space="preserve"> </w:t>
+            </w:r>
+          </w:p>
+        </w:tc>
+      </w:tr>
+      <w:tr>
+        <w:trPr>
+          <w:trHeight w:val="288"/>
+        </w:trPr>
+        <w:tc>
+          <w:tcPr>
+            <w:tcW w:w="600" w:type="pct"/>
+            <w:shd w:val="clear" w:color="auto" w:fill="E7E6E6" w:themeFill="background2"/>
+            <w:vAlign w:val="center"/>
+          </w:tcPr>
+          <w:p>
+            <w:pPr>
+              <w:jc w:val="center"/>
+            </w:pPr>
+            <w:r>
+              <w:t>47</w:t>
+            </w:r>
+          </w:p>
+        </w:tc>
+        <w:tc>
+          <w:tcPr>
+            <w:tcW w:w="4400" w:type="pct"/>
+            <w:gridSpan w:val="2"/>
+            <w:shd w:val="clear" w:color="auto" w:fill="E7E6E6" w:themeFill="background2"/>
+            <w:vAlign w:val="center"/>
+          </w:tcPr>
+          <w:p>
+            <w:hyperlink r:id="rId141" w:history="1">
+              <w:r>
+                <w:rPr>
+                  <w:rStyle w:val="Hyperlink"/>
+                </w:rPr>
+                <w:t>What Should I Know Before Using AI</w:t>
+              </w:r>
+            </w:hyperlink>
+            <w:r>
+              <w:t xml:space="preserve"> </w:t>
+            </w:r>
+          </w:p>
+        </w:tc>
+      </w:tr>
+      <w:tr>
+        <w:trPr>
+          <w:trHeight w:val="288"/>
+        </w:trPr>
+        <w:tc>
+          <w:tcPr>
+            <w:tcW w:w="600" w:type="pct"/>
+            <w:shd w:val="clear" w:color="auto" w:fill="E7E6E6" w:themeFill="background2"/>
+            <w:vAlign w:val="center"/>
+          </w:tcPr>
+          <w:p>
+            <w:pPr>
+              <w:jc w:val="center"/>
+            </w:pPr>
+            <w:r>
+              <w:t>48</w:t>
+            </w:r>
+          </w:p>
+        </w:tc>
+        <w:tc>
+          <w:tcPr>
+            <w:tcW w:w="4400" w:type="pct"/>
+            <w:gridSpan w:val="2"/>
+            <w:shd w:val="clear" w:color="auto" w:fill="E7E6E6" w:themeFill="background2"/>
+            <w:vAlign w:val="center"/>
+          </w:tcPr>
+          <w:p>
+            <w:hyperlink r:id="rId142" w:history="1">
+              <w:r>
+                <w:rPr>
+                  <w:rStyle w:val="Hyperlink"/>
+                </w:rPr>
+                <w:t>Can AI Translate Text Into Different Languages</w:t>
+              </w:r>
+            </w:hyperlink>
+            <w:r>
+              <w:t xml:space="preserve"> </w:t>
+            </w:r>
+          </w:p>
+        </w:tc>
+      </w:tr>
+      <w:tr>
+        <w:trPr>
+          <w:trHeight w:val="288"/>
+        </w:trPr>
+        <w:tc>
+          <w:tcPr>
+            <w:tcW w:w="600" w:type="pct"/>
+            <w:shd w:val="clear" w:color="auto" w:fill="E7E6E6" w:themeFill="background2"/>
+            <w:vAlign w:val="center"/>
+          </w:tcPr>
+          <w:p>
+            <w:pPr>
+              <w:jc w:val="center"/>
+            </w:pPr>
+            <w:r>
+              <w:t>49</w:t>
+            </w:r>
+          </w:p>
+        </w:tc>
+        <w:tc>
+          <w:tcPr>
+            <w:tcW w:w="4400" w:type="pct"/>
+            <w:gridSpan w:val="2"/>
+            <w:shd w:val="clear" w:color="auto" w:fill="E7E6E6" w:themeFill="background2"/>
+            <w:vAlign w:val="center"/>
+          </w:tcPr>
+          <w:p>
+            <w:hyperlink r:id="rId143" w:history="1">
+              <w:r>
+                <w:rPr>
+                  <w:rStyle w:val="Hyperlink"/>
+                </w:rPr>
+                <w:t>How to Write Effective Prompts in AI</w:t>
+              </w:r>
+            </w:hyperlink>
+            <w:r>
+              <w:t xml:space="preserve"> </w:t>
+            </w:r>
+          </w:p>
+        </w:tc>
+      </w:tr>
+      <w:tr>
+        <w:trPr>
+          <w:trHeight w:val="288"/>
+        </w:trPr>
+        <w:tc>
+          <w:tcPr>
+            <w:tcW w:w="600" w:type="pct"/>
+            <w:shd w:val="clear" w:color="auto" w:fill="E7E6E6" w:themeFill="background2"/>
+            <w:vAlign w:val="center"/>
+          </w:tcPr>
+          <w:p>
+            <w:pPr>
+              <w:jc w:val="center"/>
+            </w:pPr>
+            <w:r>
+              <w:t>50</w:t>
+            </w:r>
+          </w:p>
+        </w:tc>
+        <w:tc>
+          <w:tcPr>
+            <w:tcW w:w="4400" w:type="pct"/>
+            <w:gridSpan w:val="2"/>
+            <w:shd w:val="clear" w:color="auto" w:fill="E7E6E6" w:themeFill="background2"/>
+            <w:vAlign w:val="center"/>
+          </w:tcPr>
+          <w:p>
+            <w:hyperlink r:id="rId144" w:history="1">
+              <w:r>
+                <w:rPr>
+                  <w:rStyle w:val="Hyperlink"/>
+                </w:rPr>
+                <w:t>What Can I Do After Taking The AI Essentials Course</w:t>
+              </w:r>
+            </w:hyperlink>
+            <w:r>
+              <w:t xml:space="preserve"> </w:t>
+            </w:r>
+          </w:p>
+        </w:tc>
+      </w:tr>
+      <w:tr>
+        <w:trPr>
+          <w:trHeight w:val="288"/>
+        </w:trPr>
+        <w:tc>
+          <w:tcPr>
+            <w:tcW w:w="600" w:type="pct"/>
+            <w:shd w:val="clear" w:color="auto" w:fill="E7E6E6" w:themeFill="background2"/>
+            <w:vAlign w:val="center"/>
+          </w:tcPr>
+          <w:p>
+            <w:pPr>
+              <w:jc w:val="center"/>
+            </w:pPr>
+            <w:r>
+              <w:t>51</w:t>
+            </w:r>
+          </w:p>
+        </w:tc>
+        <w:tc>
+          <w:tcPr>
+            <w:tcW w:w="4400" w:type="pct"/>
+            <w:gridSpan w:val="2"/>
+            <w:shd w:val="clear" w:color="auto" w:fill="E7E6E6" w:themeFill="background2"/>
+            <w:vAlign w:val="center"/>
+          </w:tcPr>
+          <w:p>
+            <w:hyperlink r:id="rId145" w:history="1">
+              <w:r>
+                <w:rPr>
+                  <w:rStyle w:val="Hyperlink"/>
+                </w:rPr>
+                <w:t>How to Use AI Responsibly</w:t>
+              </w:r>
+            </w:hyperlink>
+            <w:r>
+              <w:t xml:space="preserve"> </w:t>
+            </w:r>
+          </w:p>
+        </w:tc>
+      </w:tr>
+      <w:tr>
+        <w:trPr>
+          <w:trHeight w:val="288"/>
+        </w:trPr>
+        <w:tc>
+          <w:tcPr>
+            <w:tcW w:w="600" w:type="pct"/>
+            <w:shd w:val="clear" w:color="auto" w:fill="E7E6E6" w:themeFill="background2"/>
+            <w:vAlign w:val="center"/>
+          </w:tcPr>
+          <w:p>
+            <w:pPr>
+              <w:jc w:val="center"/>
+            </w:pPr>
+            <w:r>
+              <w:t>52</w:t>
+            </w:r>
+          </w:p>
+        </w:tc>
+        <w:tc>
+          <w:tcPr>
+            <w:tcW w:w="4400" w:type="pct"/>
+            <w:gridSpan w:val="2"/>
+            <w:shd w:val="clear" w:color="auto" w:fill="E7E6E6" w:themeFill="background2"/>
+            <w:vAlign w:val="center"/>
+          </w:tcPr>
+          <w:p>
+            <w:hyperlink r:id="rId146" w:history="1">
+              <w:r>
+                <w:rPr>
+                  <w:rStyle w:val="Hyperlink"/>
+                </w:rPr>
+                <w:t>How LLMs Can Help Solve Problems</w:t>
+              </w:r>
+            </w:hyperlink>
+            <w:r>
+              <w:t xml:space="preserve"> </w:t>
+            </w:r>
+          </w:p>
+        </w:tc>
+      </w:tr>
+      <w:tr>
+        <w:trPr>
+          <w:trHeight w:val="288"/>
+        </w:trPr>
+        <w:tc>
+          <w:tcPr>
+            <w:tcW w:w="600" w:type="pct"/>
+            <w:shd w:val="clear" w:color="auto" w:fill="E7E6E6" w:themeFill="background2"/>
+            <w:vAlign w:val="center"/>
+          </w:tcPr>
+          <w:p>
+            <w:pPr>
+              <w:jc w:val="center"/>
+            </w:pPr>
+            <w:r>
+              <w:t>53</w:t>
+            </w:r>
+          </w:p>
+        </w:tc>
+        <w:tc>
+          <w:tcPr>
+            <w:tcW w:w="4400" w:type="pct"/>
+            <w:gridSpan w:val="2"/>
+            <w:shd w:val="clear" w:color="auto" w:fill="E7E6E6" w:themeFill="background2"/>
+            <w:vAlign w:val="center"/>
+          </w:tcPr>
+          <w:p>
+            <w:hyperlink r:id="rId147" w:history="1">
+              <w:r>
+                <w:rPr>
+                  <w:rStyle w:val="Hyperlink"/>
+                </w:rPr>
+                <w:t>How D</w:t>
+              </w:r>
+              <w:r>
+                <w:rPr>
+                  <w:rStyle w:val="Hyperlink"/>
+                </w:rPr>
+                <w:t>o</w:t>
+              </w:r>
+              <w:r>
+                <w:rPr>
+                  <w:rStyle w:val="Hyperlink"/>
+                </w:rPr>
+                <w:t xml:space="preserve"> Training Sets Work In AI</w:t>
+              </w:r>
+            </w:hyperlink>
+            <w:r>
+              <w:t xml:space="preserve"> </w:t>
+            </w:r>
+          </w:p>
+        </w:tc>
+      </w:tr>
+      <w:tr>
+        <w:trPr>
+          <w:trHeight w:val="288"/>
+        </w:trPr>
+        <w:tc>
+          <w:tcPr>
+            <w:tcW w:w="600" w:type="pct"/>
+            <w:shd w:val="clear" w:color="auto" w:fill="E7E6E6" w:themeFill="background2"/>
+            <w:vAlign w:val="center"/>
+          </w:tcPr>
+          <w:p>
+            <w:pPr>
+              <w:jc w:val="center"/>
+            </w:pPr>
+            <w:r>
+              <w:t>54</w:t>
+            </w:r>
+          </w:p>
+        </w:tc>
+        <w:tc>
+          <w:tcPr>
+            <w:tcW w:w="4400" w:type="pct"/>
+            <w:gridSpan w:val="2"/>
+            <w:shd w:val="clear" w:color="auto" w:fill="E7E6E6" w:themeFill="background2"/>
+            <w:vAlign w:val="center"/>
+          </w:tcPr>
+          <w:p>
+            <w:hyperlink r:id="rId148" w:history="1">
+              <w:r>
+                <w:rPr>
+                  <w:rStyle w:val="Hyperlink"/>
+                </w:rPr>
+                <w:t>What is An</w:t>
+              </w:r>
+              <w:r>
+                <w:rPr>
+                  <w:rStyle w:val="Hyperlink"/>
+                </w:rPr>
+                <w:t xml:space="preserve"> Iterative Process in AI</w:t>
+              </w:r>
+            </w:hyperlink>
+            <w:r>
+              <w:t xml:space="preserve"> </w:t>
+            </w:r>
+          </w:p>
+        </w:tc>
+      </w:tr>
+      <w:tr>
+        <w:trPr>
+          <w:trHeight w:val="288"/>
+        </w:trPr>
+        <w:tc>
+          <w:tcPr>
+            <w:tcW w:w="600" w:type="pct"/>
+            <w:shd w:val="clear" w:color="auto" w:fill="E7E6E6" w:themeFill="background2"/>
+            <w:vAlign w:val="center"/>
+          </w:tcPr>
+          <w:p>
+            <w:pPr>
+              <w:jc w:val="center"/>
+            </w:pPr>
+            <w:r>
+              <w:t>55</w:t>
+            </w:r>
+          </w:p>
+        </w:tc>
+        <w:tc>
+          <w:tcPr>
+            <w:tcW w:w="4400" w:type="pct"/>
+            <w:gridSpan w:val="2"/>
+            <w:shd w:val="clear" w:color="auto" w:fill="E7E6E6" w:themeFill="background2"/>
+            <w:vAlign w:val="center"/>
+          </w:tcPr>
+          <w:p>
+            <w:hyperlink r:id="rId149" w:history="1">
+              <w:r>
+                <w:rPr>
+                  <w:rStyle w:val="Hyperlink"/>
+                </w:rPr>
+                <w:t>What If I Don’t Get The AI Result I Want</w:t>
+              </w:r>
+            </w:hyperlink>
+            <w:r>
+              <w:t xml:space="preserve"> </w:t>
+            </w:r>
+          </w:p>
+        </w:tc>
+      </w:tr>
+      <w:tr>
+        <w:trPr>
+          <w:trHeight w:val="288"/>
+        </w:trPr>
+        <w:tc>
+          <w:tcPr>
+            <w:tcW w:w="600" w:type="pct"/>
+            <w:shd w:val="clear" w:color="auto" w:fill="E7E6E6" w:themeFill="background2"/>
+            <w:vAlign w:val="center"/>
+          </w:tcPr>
+          <w:p>
+            <w:pPr>
+              <w:jc w:val="center"/>
+            </w:pPr>
+            <w:r>
+              <w:t>56</w:t>
+            </w:r>
+          </w:p>
+        </w:tc>
+        <w:tc>
+          <w:tcPr>
+            <w:tcW w:w="4400" w:type="pct"/>
+            <w:gridSpan w:val="2"/>
+            <w:shd w:val="clear" w:color="auto" w:fill="E7E6E6" w:themeFill="background2"/>
+            <w:vAlign w:val="center"/>
+          </w:tcPr>
+          <w:p>
+            <w:hyperlink r:id="rId150" w:history="1">
+              <w:r>
+                <w:rPr>
+                  <w:rStyle w:val="Hyperlink"/>
+                </w:rPr>
+                <w:t>Why Humans Are Necessary for AI to Deliver Better Outputs</w:t>
+              </w:r>
+            </w:hyperlink>
+            <w:r>
+              <w:t xml:space="preserve"> </w:t>
+            </w:r>
+          </w:p>
+        </w:tc>
+      </w:tr>
+      <w:tr>
+        <w:trPr>
+          <w:trHeight w:val="288"/>
+        </w:trPr>
+        <w:tc>
+          <w:tcPr>
+            <w:tcW w:w="600" w:type="pct"/>
+            <w:shd w:val="clear" w:color="auto" w:fill="E7E6E6" w:themeFill="background2"/>
+            <w:vAlign w:val="center"/>
+          </w:tcPr>
+          <w:p>
+            <w:pPr>
+              <w:jc w:val="center"/>
+            </w:pPr>
+            <w:r>
+              <w:t>57</w:t>
+            </w:r>
+          </w:p>
+        </w:tc>
+        <w:tc>
+          <w:tcPr>
+            <w:tcW w:w="4400" w:type="pct"/>
+            <w:gridSpan w:val="2"/>
+            <w:shd w:val="clear" w:color="auto" w:fill="E7E6E6" w:themeFill="background2"/>
+            <w:vAlign w:val="center"/>
+          </w:tcPr>
+          <w:p>
+            <w:hyperlink r:id="rId151" w:history="1">
+              <w:r>
+                <w:rPr>
+                  <w:rStyle w:val="Hyperlink"/>
+                </w:rPr>
+                <w:t xml:space="preserve">How to Get Better Results from Your AI Prompts </w:t>
+              </w:r>
+            </w:hyperlink>
+            <w:r>
+              <w:t xml:space="preserve"> </w:t>
+            </w:r>
+          </w:p>
+        </w:tc>
+      </w:tr>
+      <w:tr>
+        <w:trPr>
+          <w:trHeight w:val="288"/>
+        </w:trPr>
+        <w:tc>
+          <w:tcPr>
+            <w:tcW w:w="600" w:type="pct"/>
+            <w:shd w:val="clear" w:color="auto" w:fill="E7E6E6" w:themeFill="background2"/>
+            <w:vAlign w:val="center"/>
+          </w:tcPr>
+          <w:p>
+            <w:pPr>
+              <w:jc w:val="center"/>
+            </w:pPr>
+            <w:r>
+              <w:t>58</w:t>
+            </w:r>
+          </w:p>
+        </w:tc>
+        <w:tc>
+          <w:tcPr>
+            <w:tcW w:w="4400" w:type="pct"/>
+            <w:gridSpan w:val="2"/>
+            <w:shd w:val="clear" w:color="auto" w:fill="E7E6E6" w:themeFill="background2"/>
+            <w:vAlign w:val="center"/>
+          </w:tcPr>
+          <w:p>
+            <w:hyperlink r:id="rId152" w:history="1">
+              <w:r>
+                <w:rPr>
+                  <w:rStyle w:val="Hyperlink"/>
+                </w:rPr>
+                <w:t>How Generative AI Works with Natural Language</w:t>
+              </w:r>
+            </w:hyperlink>
+            <w:r>
+              <w:t xml:space="preserve"> </w:t>
+            </w:r>
+          </w:p>
+        </w:tc>
+      </w:tr>
+      <w:tr>
+        <w:trPr>
+          <w:trHeight w:val="288"/>
+        </w:trPr>
+        <w:tc>
+          <w:tcPr>
+            <w:tcW w:w="600" w:type="pct"/>
+            <w:shd w:val="clear" w:color="auto" w:fill="E7E6E6" w:themeFill="background2"/>
+            <w:vAlign w:val="center"/>
+          </w:tcPr>
+          <w:p>
+            <w:pPr>
+              <w:jc w:val="center"/>
+            </w:pPr>
+            <w:r>
+              <w:t>59</w:t>
+            </w:r>
+          </w:p>
+        </w:tc>
+        <w:tc>
+          <w:tcPr>
+            <w:tcW w:w="4400" w:type="pct"/>
+            <w:gridSpan w:val="2"/>
+            <w:shd w:val="clear" w:color="auto" w:fill="E7E6E6" w:themeFill="background2"/>
+            <w:vAlign w:val="center"/>
+          </w:tcPr>
+          <w:p>
+            <w:hyperlink r:id="rId153" w:history="1">
+              <w:r>
+                <w:rPr>
+                  <w:rStyle w:val="Hyperlink"/>
+                </w:rPr>
+                <w:t>How to Determine If Generative AI is Right for The Task</w:t>
+              </w:r>
+            </w:hyperlink>
+            <w:r>
+              <w:t xml:space="preserve"> </w:t>
+            </w:r>
+          </w:p>
+        </w:tc>
+      </w:tr>
+      <w:tr>
+        <w:trPr>
+          <w:trHeight w:val="288"/>
+        </w:trPr>
+        <w:tc>
+          <w:tcPr>
+            <w:tcW w:w="600" w:type="pct"/>
+            <w:shd w:val="clear" w:color="auto" w:fill="E7E6E6" w:themeFill="background2"/>
+            <w:vAlign w:val="center"/>
+          </w:tcPr>
+          <w:p>
+            <w:pPr>
+              <w:jc w:val="center"/>
+            </w:pPr>
+            <w:r>
+              <w:t>60</w:t>
+            </w:r>
+          </w:p>
+        </w:tc>
+        <w:tc>
+          <w:tcPr>
+            <w:tcW w:w="4400" w:type="pct"/>
+            <w:gridSpan w:val="2"/>
+            <w:shd w:val="clear" w:color="auto" w:fill="E7E6E6" w:themeFill="background2"/>
+            <w:vAlign w:val="center"/>
+          </w:tcPr>
+          <w:p>
+            <w:hyperlink r:id="rId154" w:history="1">
+              <w:r>
+                <w:rPr>
+                  <w:rStyle w:val="Hyperlink"/>
+                </w:rPr>
+                <w:t>How Can I Best Evaluate LLM Output</w:t>
+              </w:r>
+            </w:hyperlink>
+            <w:r>
+              <w:t xml:space="preserve"> </w:t>
+            </w:r>
+          </w:p>
+        </w:tc>
+      </w:tr>
+      <w:tr>
+        <w:trPr>
+          <w:trHeight w:val="288"/>
+        </w:trPr>
+        <w:tc>
+          <w:tcPr>
+            <w:tcW w:w="600" w:type="pct"/>
+            <w:shd w:val="clear" w:color="auto" w:fill="E7E6E6" w:themeFill="background2"/>
+            <w:vAlign w:val="center"/>
+          </w:tcPr>
+          <w:p>
+            <w:pPr>
+              <w:jc w:val="center"/>
+            </w:pPr>
+            <w:r>
+              <w:t>61</w:t>
+            </w:r>
+          </w:p>
+        </w:tc>
+        <w:tc>
+          <w:tcPr>
+            <w:tcW w:w="4400" w:type="pct"/>
+            <w:gridSpan w:val="2"/>
+            <w:shd w:val="clear" w:color="auto" w:fill="E7E6E6" w:themeFill="background2"/>
+            <w:vAlign w:val="center"/>
+          </w:tcPr>
+          <w:p>
+            <w:hyperlink r:id="rId155" w:history="1">
+              <w:r>
+                <w:rPr>
+                  <w:rStyle w:val="Hyperlink"/>
+                </w:rPr>
+                <w:t>How Generative AI Can Compliment Your Skills</w:t>
+              </w:r>
+            </w:hyperlink>
+            <w:r>
+              <w:t xml:space="preserve"> </w:t>
+            </w:r>
+          </w:p>
+        </w:tc>
+      </w:tr>
+      <w:tr>
+        <w:trPr>
+          <w:trHeight w:val="288"/>
+        </w:trPr>
+        <w:tc>
+          <w:tcPr>
+            <w:tcW w:w="600" w:type="pct"/>
+            <w:shd w:val="clear" w:color="auto" w:fill="E7E6E6" w:themeFill="background2"/>
+            <w:vAlign w:val="center"/>
+          </w:tcPr>
+          <w:p>
+            <w:pPr>
+              <w:jc w:val="center"/>
+            </w:pPr>
+            <w:r>
+              <w:t>62</w:t>
+            </w:r>
+          </w:p>
+        </w:tc>
+        <w:tc>
+          <w:tcPr>
+            <w:tcW w:w="4400" w:type="pct"/>
+            <w:gridSpan w:val="2"/>
+            <w:shd w:val="clear" w:color="auto" w:fill="E7E6E6" w:themeFill="background2"/>
+            <w:vAlign w:val="center"/>
+          </w:tcPr>
+          <w:p>
+            <w:hyperlink r:id="rId156" w:history="1">
+              <w:r>
+                <w:rPr>
+                  <w:rStyle w:val="Hyperlink"/>
+                </w:rPr>
+                <w:t>How Generative AI Can Be Used for Advertising</w:t>
+              </w:r>
+            </w:hyperlink>
+            <w:r>
+              <w:t xml:space="preserve"> </w:t>
+            </w:r>
+          </w:p>
+        </w:tc>
+      </w:tr>
+      <w:tr>
+        <w:trPr>
+          <w:trHeight w:val="288"/>
+        </w:trPr>
+        <w:tc>
+          <w:tcPr>
+            <w:tcW w:w="600" w:type="pct"/>
+            <w:shd w:val="clear" w:color="auto" w:fill="E7E6E6" w:themeFill="background2"/>
+            <w:vAlign w:val="center"/>
+          </w:tcPr>
+          <w:p>
+            <w:pPr>
+              <w:jc w:val="center"/>
+            </w:pPr>
+            <w:r>
+              <w:t>63</w:t>
+            </w:r>
+          </w:p>
+        </w:tc>
+        <w:tc>
+          <w:tcPr>
+            <w:tcW w:w="4400" w:type="pct"/>
+            <w:gridSpan w:val="2"/>
+            <w:shd w:val="clear" w:color="auto" w:fill="E7E6E6" w:themeFill="background2"/>
+            <w:vAlign w:val="center"/>
+          </w:tcPr>
+          <w:p>
+            <w:hyperlink r:id="rId157" w:history="1">
+              <w:r>
+                <w:rPr>
+                  <w:rStyle w:val="Hyperlink"/>
+                </w:rPr>
+                <w:t>How Can I Get Better LLM Results</w:t>
+              </w:r>
+            </w:hyperlink>
+            <w:r>
+              <w:t xml:space="preserve"> </w:t>
+            </w:r>
+          </w:p>
+        </w:tc>
+      </w:tr>
+      <w:tr>
+        <w:trPr>
+          <w:trHeight w:val="288"/>
+        </w:trPr>
+        <w:tc>
+          <w:tcPr>
+            <w:tcW w:w="600" w:type="pct"/>
+            <w:shd w:val="clear" w:color="auto" w:fill="E7E6E6" w:themeFill="background2"/>
+            <w:vAlign w:val="center"/>
+          </w:tcPr>
+          <w:p>
+            <w:pPr>
+              <w:jc w:val="center"/>
+            </w:pPr>
+            <w:r>
+              <w:t>64</w:t>
+            </w:r>
+          </w:p>
+        </w:tc>
+        <w:tc>
+          <w:tcPr>
+            <w:tcW w:w="4400" w:type="pct"/>
+            <w:gridSpan w:val="2"/>
+            <w:shd w:val="clear" w:color="auto" w:fill="E7E6E6" w:themeFill="background2"/>
+            <w:vAlign w:val="center"/>
+          </w:tcPr>
+          <w:p>
+            <w:hyperlink r:id="rId158" w:history="1">
+              <w:r>
+                <w:rPr>
+                  <w:rStyle w:val="Hyperlink"/>
+                </w:rPr>
+                <w:t>Refine Prompts to Get The Best AI Generated Results</w:t>
+              </w:r>
+            </w:hyperlink>
+            <w:r>
+              <w:t xml:space="preserve"> </w:t>
+            </w:r>
+          </w:p>
+        </w:tc>
+      </w:tr>
+      <w:tr>
+        <w:trPr>
+          <w:trHeight w:val="288"/>
+        </w:trPr>
+        <w:tc>
+          <w:tcPr>
+            <w:tcW w:w="600" w:type="pct"/>
+            <w:shd w:val="clear" w:color="auto" w:fill="E7E6E6" w:themeFill="background2"/>
+            <w:vAlign w:val="center"/>
+          </w:tcPr>
+          <w:p>
+            <w:pPr>
+              <w:jc w:val="center"/>
+            </w:pPr>
+            <w:r>
+              <w:t>65</w:t>
+            </w:r>
+          </w:p>
+        </w:tc>
+        <w:tc>
+          <w:tcPr>
+            <w:tcW w:w="4400" w:type="pct"/>
+            <w:gridSpan w:val="2"/>
+            <w:shd w:val="clear" w:color="auto" w:fill="E7E6E6" w:themeFill="background2"/>
+            <w:vAlign w:val="center"/>
+          </w:tcPr>
+          <w:p>
+            <w:hyperlink r:id="rId159" w:history="1">
+              <w:r>
+                <w:rPr>
+                  <w:rStyle w:val="Hyperlink"/>
+                </w:rPr>
+                <w:t xml:space="preserve">Responsibly Using AI </w:t>
+              </w:r>
+            </w:hyperlink>
+            <w:r>
+              <w:t xml:space="preserve"> </w:t>
+            </w:r>
+          </w:p>
+        </w:tc>
+      </w:tr>
+      <w:tr>
+        <w:trPr>
+          <w:trHeight w:val="288"/>
+        </w:trPr>
+        <w:tc>
+          <w:tcPr>
+            <w:tcW w:w="600" w:type="pct"/>
+            <w:shd w:val="clear" w:color="auto" w:fill="E7E6E6" w:themeFill="background2"/>
+            <w:vAlign w:val="center"/>
+          </w:tcPr>
+          <w:p>
+            <w:pPr>
+              <w:jc w:val="center"/>
+            </w:pPr>
+            <w:r>
+              <w:t>66</w:t>
+            </w:r>
+          </w:p>
+        </w:tc>
+        <w:tc>
+          <w:tcPr>
+            <w:tcW w:w="4400" w:type="pct"/>
+            <w:gridSpan w:val="2"/>
+            <w:shd w:val="clear" w:color="auto" w:fill="E7E6E6" w:themeFill="background2"/>
+            <w:vAlign w:val="center"/>
+          </w:tcPr>
+          <w:p>
+            <w:hyperlink r:id="rId160" w:history="1">
+              <w:r>
+                <w:rPr>
+                  <w:rStyle w:val="Hyperlink"/>
+                </w:rPr>
+                <w:t>Benefits of Generative AI</w:t>
+              </w:r>
+            </w:hyperlink>
+            <w:r>
+              <w:t xml:space="preserve"> </w:t>
+            </w:r>
+          </w:p>
+        </w:tc>
+      </w:tr>
+      <w:tr>
+        <w:trPr>
+          <w:trHeight w:val="288"/>
+        </w:trPr>
+        <w:tc>
+          <w:tcPr>
+            <w:tcW w:w="600" w:type="pct"/>
+            <w:shd w:val="clear" w:color="auto" w:fill="E7E6E6" w:themeFill="background2"/>
+            <w:vAlign w:val="center"/>
+          </w:tcPr>
+          <w:p>
+            <w:pPr>
+              <w:jc w:val="center"/>
+            </w:pPr>
+            <w:r>
+              <w:t>67</w:t>
+            </w:r>
+          </w:p>
+        </w:tc>
+        <w:tc>
+          <w:tcPr>
+            <w:tcW w:w="4400" w:type="pct"/>
+            <w:gridSpan w:val="2"/>
+            <w:shd w:val="clear" w:color="auto" w:fill="E7E6E6" w:themeFill="background2"/>
+            <w:vAlign w:val="center"/>
+          </w:tcPr>
+          <w:p>
+            <w:hyperlink r:id="rId161" w:history="1">
+              <w:r>
+                <w:rPr>
+                  <w:rStyle w:val="Hyperlink"/>
+                </w:rPr>
+                <w:t>Developing Prompts for Different AI Tasks</w:t>
+              </w:r>
+            </w:hyperlink>
+            <w:r>
+              <w:t xml:space="preserve"> </w:t>
+            </w:r>
+          </w:p>
+        </w:tc>
+      </w:tr>
+      <w:tr>
+        <w:trPr>
+          <w:trHeight w:val="288"/>
+        </w:trPr>
+        <w:tc>
+          <w:tcPr>
+            <w:tcW w:w="600" w:type="pct"/>
+            <w:shd w:val="clear" w:color="auto" w:fill="E7E6E6" w:themeFill="background2"/>
+            <w:vAlign w:val="center"/>
+          </w:tcPr>
+          <w:p>
+            <w:pPr>
+              <w:jc w:val="center"/>
+            </w:pPr>
+            <w:r>
+              <w:t>68</w:t>
+            </w:r>
+          </w:p>
+        </w:tc>
+        <w:tc>
+          <w:tcPr>
+            <w:tcW w:w="4400" w:type="pct"/>
+            <w:gridSpan w:val="2"/>
+            <w:shd w:val="clear" w:color="auto" w:fill="E7E6E6" w:themeFill="background2"/>
+            <w:vAlign w:val="center"/>
+          </w:tcPr>
+          <w:p>
+            <w:hyperlink r:id="rId162" w:history="1">
+              <w:r>
+                <w:rPr>
+                  <w:rStyle w:val="Hyperlink"/>
+                </w:rPr>
+                <w:t>Why The Human In The Loop Approach Should Always Be Use for AI Tools</w:t>
+              </w:r>
+            </w:hyperlink>
+            <w:r>
+              <w:t xml:space="preserve"> </w:t>
+            </w:r>
+          </w:p>
+        </w:tc>
+      </w:tr>
+      <w:tr>
+        <w:trPr>
+          <w:trHeight w:val="288"/>
+        </w:trPr>
+        <w:tc>
+          <w:tcPr>
+            <w:tcW w:w="600" w:type="pct"/>
+            <w:shd w:val="clear" w:color="auto" w:fill="E7E6E6" w:themeFill="background2"/>
+            <w:vAlign w:val="center"/>
+          </w:tcPr>
+          <w:p>
+            <w:pPr>
+              <w:jc w:val="center"/>
+            </w:pPr>
+            <w:r>
+              <w:t>69</w:t>
+            </w:r>
+          </w:p>
+        </w:tc>
+        <w:tc>
+          <w:tcPr>
+            <w:tcW w:w="4400" w:type="pct"/>
+            <w:gridSpan w:val="2"/>
+            <w:shd w:val="clear" w:color="auto" w:fill="E7E6E6" w:themeFill="background2"/>
+            <w:vAlign w:val="center"/>
+          </w:tcPr>
+          <w:p>
+            <w:hyperlink r:id="rId163" w:history="1">
+              <w:r>
+                <w:rPr>
+                  <w:rStyle w:val="Hyperlink"/>
+                </w:rPr>
+                <w:t>When Should I Use Zero-Shot Prompts</w:t>
+              </w:r>
+            </w:hyperlink>
+            <w:r>
+              <w:t xml:space="preserve"> </w:t>
+            </w:r>
+          </w:p>
+        </w:tc>
+      </w:tr>
+      <w:tr>
+        <w:trPr>
+          <w:trHeight w:val="288"/>
+        </w:trPr>
+        <w:tc>
+          <w:tcPr>
+            <w:tcW w:w="600" w:type="pct"/>
+            <w:shd w:val="clear" w:color="auto" w:fill="E7E6E6" w:themeFill="background2"/>
+            <w:vAlign w:val="center"/>
+          </w:tcPr>
+          <w:p>
+            <w:pPr>
+              <w:jc w:val="center"/>
+            </w:pPr>
+            <w:r>
+              <w:t>70</w:t>
+            </w:r>
+          </w:p>
+        </w:tc>
+        <w:tc>
+          <w:tcPr>
+            <w:tcW w:w="4400" w:type="pct"/>
+            <w:gridSpan w:val="2"/>
+            <w:shd w:val="clear" w:color="auto" w:fill="E7E6E6" w:themeFill="background2"/>
+            <w:vAlign w:val="center"/>
+          </w:tcPr>
+          <w:p>
+            <w:hyperlink r:id="rId164" w:history="1">
+              <w:r>
+                <w:rPr>
+                  <w:rStyle w:val="Hyperlink"/>
+                </w:rPr>
+                <w:t>How to Help A LLM Better Respond to Your Request</w:t>
+              </w:r>
+            </w:hyperlink>
+            <w:r>
+              <w:t xml:space="preserve"> </w:t>
             </w:r>
           </w:p>
         </w:tc>
@@ -6971,7 +7608,7 @@
 </file>
 
 <file path=customXml/itemProps1.xml><?xml version="1.0" encoding="utf-8"?>
-<ds:datastoreItem xmlns:ds="http://schemas.openxmlformats.org/officeDocument/2006/customXml" ds:itemID="{2AF89207-956E-46DD-9C6C-F56C2B089B54}">
+<ds:datastoreItem xmlns:ds="http://schemas.openxmlformats.org/officeDocument/2006/customXml" ds:itemID="{349F78E0-3A2D-4E3B-93F3-B73A37E8ECFC}">
   <ds:schemaRefs>
     <ds:schemaRef ds:uri="http://schemas.openxmlformats.org/officeDocument/2006/bibliography"/>
   </ds:schemaRefs>

</xml_diff>